<commit_message>
Finished the second chapter and starting the third one
</commit_message>
<xml_diff>
--- a/WorkshopGit.docx
+++ b/WorkshopGit.docx
@@ -239,6 +239,7 @@
     <w:p>
       <w:pPr>
         <w:spacing w:after="0" w:line="240" w:lineRule="auto"/>
+        <w:jc w:val="center"/>
       </w:pPr>
       <w:r>
         <w:rPr>
@@ -360,6 +361,7 @@
       <w:pPr>
         <w:spacing w:after="0" w:line="240" w:lineRule="auto"/>
         <w:ind w:firstLine="708"/>
+        <w:jc w:val="center"/>
         <w:rPr>
           <w:rFonts w:ascii="Arial" w:eastAsia="Times New Roman" w:hAnsi="Arial" w:cs="Arial"/>
           <w:b/>
@@ -465,132 +467,69 @@
         <w:t xml:space="preserve"> (resgate) é na prática um backup completo de todos os dados</w:t>
       </w:r>
     </w:p>
-    <w:p>
-      <w:pPr>
-        <w:spacing w:after="0" w:line="240" w:lineRule="auto"/>
-      </w:pPr>
-    </w:p>
-    <w:p>
-      <w:pPr>
-        <w:spacing w:after="0" w:line="240" w:lineRule="auto"/>
-      </w:pPr>
-      <w:r>
-        <w:t>As diferenças entre os dois, nós ainda vamos discutir.</w:t>
-      </w:r>
-    </w:p>
-    <w:p>
-      <w:pPr>
-        <w:spacing w:after="0" w:line="240" w:lineRule="auto"/>
-      </w:pPr>
-    </w:p>
-    <w:p>
-      <w:pPr>
-        <w:spacing w:after="0" w:line="240" w:lineRule="auto"/>
-      </w:pPr>
-      <w:r>
-        <w:t>Vantagens de se usar um controle de versão:</w:t>
-      </w:r>
-    </w:p>
-    <w:p>
-      <w:pPr>
-        <w:spacing w:after="0" w:line="240" w:lineRule="auto"/>
-        <w:rPr>
-          <w:rFonts w:ascii="Arial" w:eastAsia="Times New Roman" w:hAnsi="Arial" w:cs="Arial"/>
+    <w:p/>
+    <w:p>
+      <w:pPr>
+        <w:jc w:val="center"/>
+      </w:pPr>
+    </w:p>
+    <w:p>
+      <w:pPr>
+        <w:jc w:val="center"/>
+      </w:pPr>
+    </w:p>
+    <w:p>
+      <w:pPr>
+        <w:jc w:val="center"/>
+      </w:pPr>
+    </w:p>
+    <w:p>
+      <w:pPr>
+        <w:jc w:val="center"/>
+      </w:pPr>
+    </w:p>
+    <w:p>
+      <w:pPr>
+        <w:jc w:val="center"/>
+      </w:pPr>
+    </w:p>
+    <w:p>
+      <w:pPr>
+        <w:jc w:val="center"/>
+      </w:pPr>
+    </w:p>
+    <w:p>
+      <w:pPr>
+        <w:jc w:val="center"/>
+      </w:pPr>
+    </w:p>
+    <w:p>
+      <w:pPr>
+        <w:jc w:val="center"/>
+      </w:pPr>
+    </w:p>
+    <w:p>
+      <w:pPr>
+        <w:jc w:val="center"/>
+      </w:pPr>
+    </w:p>
+    <w:p>
+      <w:pPr>
+        <w:jc w:val="center"/>
+      </w:pPr>
+    </w:p>
+    <w:p>
+      <w:pPr>
+        <w:jc w:val="center"/>
+        <w:rPr>
           <w:b/>
-          <w:color w:val="000000"/>
-          <w:sz w:val="20"/>
-          <w:szCs w:val="20"/>
-          <w:lang w:eastAsia="pt-BR"/>
-        </w:rPr>
-      </w:pPr>
-    </w:p>
-    <w:p>
-      <w:pPr>
-        <w:pStyle w:val="PargrafodaLista"/>
-        <w:numPr>
-          <w:ilvl w:val="0"/>
-          <w:numId w:val="2"/>
-        </w:numPr>
+        </w:rPr>
       </w:pPr>
       <w:r>
         <w:rPr>
           <w:b/>
         </w:rPr>
-        <w:t>Histórico completo de modificações</w:t>
-      </w:r>
-      <w:r>
-        <w:t>. Cada mudança que qualquer pessoa tenha feito irá ser salva como histórico. Ter a história completa permite à equipe retornar a alguma versão anterior, caso haja algum erro ou bug na atual versão do projeto.</w:t>
-      </w:r>
-    </w:p>
-    <w:p>
-      <w:pPr>
-        <w:pStyle w:val="PargrafodaLista"/>
-        <w:numPr>
-          <w:ilvl w:val="0"/>
-          <w:numId w:val="2"/>
-        </w:numPr>
-      </w:pPr>
-      <w:r>
-        <w:rPr>
-          <w:b/>
-        </w:rPr>
-        <w:t xml:space="preserve">Ramificar e mesclar. </w:t>
-      </w:r>
-      <w:r>
-        <w:t>Sistema de controle de versão nos permite criar ramificações do nosso projeto, assim fazendo diversos fluxos diferentes pra cada desenvolvedor. Assim, evitamos conflito de mudanças de arquivos, pois cada ramo terá seu próprio ciclo de vida. O que facilita a visualização das mudanças feitas, permitindo que mais pra frente seja feito a junção das mudanças sem que haja grandes problemas</w:t>
-      </w:r>
-    </w:p>
-    <w:p>
-      <w:pPr>
-        <w:pStyle w:val="PargrafodaLista"/>
-        <w:numPr>
-          <w:ilvl w:val="0"/>
-          <w:numId w:val="2"/>
-        </w:numPr>
-      </w:pPr>
-      <w:r>
-        <w:rPr>
-          <w:b/>
-        </w:rPr>
-        <w:t>Rastreabilidade.</w:t>
-      </w:r>
-      <w:r>
-        <w:t xml:space="preserve"> A possibilidade de rastrear cada modificação no dá várias oportunidades. Desde escrever mensagens em logs para descrever o que foi feito, até integrar essas mudanças com outros sistemas que irão validar nossos envios para checar se existem erros</w:t>
-      </w:r>
-    </w:p>
-    <w:p>
-      <w:r>
         <w:lastRenderedPageBreak/>
-        <w:t xml:space="preserve">Na prática, você pode usar um VCS com qualquer tipo de documento. Imagine que você é um web designer, você poderá </w:t>
-      </w:r>
-      <w:proofErr w:type="spellStart"/>
-      <w:r>
-        <w:t>versionar</w:t>
-      </w:r>
-      <w:proofErr w:type="spellEnd"/>
-      <w:r>
-        <w:t xml:space="preserve"> suas criações através desse sistema. </w:t>
-      </w:r>
-      <w:r>
-        <w:t>Ele permite reverter arquivos para um estado anterior, reverter um projeto inteiro para um estado anterior, comparar mudanças feitas ao decorrer do tempo, ver quem foi o último a modificar algo que pode estar causando problemas, quem introduziu um bug e quando, e muito mais. Usar um VCS normalmente significa que se você estragou algo ou perdeu arquivos, poderá facilmente reavê-los. Além disso, você pode controlar t</w:t>
-      </w:r>
-      <w:r>
-        <w:t>udo sem grandes esforços.</w:t>
-      </w:r>
-      <w:bookmarkStart w:id="0" w:name="_GoBack"/>
-      <w:bookmarkEnd w:id="0"/>
-    </w:p>
-    <w:p>
-      <w:pPr>
-        <w:jc w:val="center"/>
-        <w:rPr>
-          <w:b/>
-        </w:rPr>
-      </w:pPr>
-      <w:r>
-        <w:rPr>
-          <w:b/>
-        </w:rPr>
         <w:t xml:space="preserve">O que é </w:t>
       </w:r>
       <w:proofErr w:type="spellStart"/>
@@ -619,8 +558,8 @@
         </w:rPr>
         <w:drawing>
           <wp:inline distT="0" distB="0" distL="0" distR="0">
-            <wp:extent cx="3848633" cy="1604513"/>
-            <wp:effectExtent l="0" t="0" r="0" b="0"/>
+            <wp:extent cx="3174521" cy="1323473"/>
+            <wp:effectExtent l="0" t="0" r="6985" b="0"/>
             <wp:docPr id="10" name="Imagem 10" descr="Resultado de imagem para git"/>
             <wp:cNvGraphicFramePr>
               <a:graphicFrameLocks xmlns:a="http://schemas.openxmlformats.org/drawingml/2006/main" noChangeAspect="1"/>
@@ -635,7 +574,7 @@
                     </pic:cNvPicPr>
                   </pic:nvPicPr>
                   <pic:blipFill>
-                    <a:blip r:embed="rId8">
+                    <a:blip r:embed="rId8" cstate="print">
                       <a:extLst>
                         <a:ext uri="{28A0092B-C50C-407E-A947-70E740481C1C}">
                           <a14:useLocalDpi xmlns:a14="http://schemas.microsoft.com/office/drawing/2010/main" val="0"/>
@@ -650,7 +589,7 @@
                   <pic:spPr bwMode="auto">
                     <a:xfrm>
                       <a:off x="0" y="0"/>
-                      <a:ext cx="3895279" cy="1623960"/>
+                      <a:ext cx="3218269" cy="1341712"/>
                     </a:xfrm>
                     <a:prstGeom prst="rect">
                       <a:avLst/>
@@ -667,6 +606,1638 @@
         </w:drawing>
       </w:r>
     </w:p>
+    <w:p>
+      <w:proofErr w:type="spellStart"/>
+      <w:r>
+        <w:t>Git</w:t>
+      </w:r>
+      <w:proofErr w:type="spellEnd"/>
+      <w:r>
+        <w:t xml:space="preserve"> é um sistema de controle de versão distribuído, feito em 2005 pelo criador do Linux, </w:t>
+      </w:r>
+      <w:r>
+        <w:t>Linus Torvalds</w:t>
+      </w:r>
+      <w:r>
+        <w:t xml:space="preserve">, para saciar as necessidades que ele e sua equipe tinham na época em que desenvolviam o </w:t>
+      </w:r>
+      <w:proofErr w:type="spellStart"/>
+      <w:r>
+        <w:t>kernel</w:t>
+      </w:r>
+      <w:proofErr w:type="spellEnd"/>
+      <w:r>
+        <w:t xml:space="preserve"> do Linux</w:t>
+      </w:r>
+    </w:p>
+    <w:p>
+      <w:r>
+        <w:t>O que difere o GIT dos demais controles de versões é a maneira que ele manipula os arquivos.</w:t>
+      </w:r>
+    </w:p>
+    <w:p>
+      <w:pPr>
+        <w:jc w:val="center"/>
+      </w:pPr>
+      <w:r>
+        <w:rPr>
+          <w:noProof/>
+          <w:lang w:eastAsia="pt-BR"/>
+        </w:rPr>
+        <w:drawing>
+          <wp:inline distT="0" distB="0" distL="0" distR="0">
+            <wp:extent cx="3933646" cy="1753066"/>
+            <wp:effectExtent l="0" t="0" r="0" b="0"/>
+            <wp:docPr id="1" name="Imagem 1" descr="https://git-scm.com/figures/18333fig0104-tn.png"/>
+            <wp:cNvGraphicFramePr>
+              <a:graphicFrameLocks xmlns:a="http://schemas.openxmlformats.org/drawingml/2006/main" noChangeAspect="1"/>
+            </wp:cNvGraphicFramePr>
+            <a:graphic xmlns:a="http://schemas.openxmlformats.org/drawingml/2006/main">
+              <a:graphicData uri="http://schemas.openxmlformats.org/drawingml/2006/picture">
+                <pic:pic xmlns:pic="http://schemas.openxmlformats.org/drawingml/2006/picture">
+                  <pic:nvPicPr>
+                    <pic:cNvPr id="0" name="Picture 1" descr="https://git-scm.com/figures/18333fig0104-tn.png"/>
+                    <pic:cNvPicPr>
+                      <a:picLocks noChangeAspect="1" noChangeArrowheads="1"/>
+                    </pic:cNvPicPr>
+                  </pic:nvPicPr>
+                  <pic:blipFill>
+                    <a:blip r:embed="rId9">
+                      <a:extLst>
+                        <a:ext uri="{28A0092B-C50C-407E-A947-70E740481C1C}">
+                          <a14:useLocalDpi xmlns:a14="http://schemas.microsoft.com/office/drawing/2010/main" val="0"/>
+                        </a:ext>
+                      </a:extLst>
+                    </a:blip>
+                    <a:srcRect/>
+                    <a:stretch>
+                      <a:fillRect/>
+                    </a:stretch>
+                  </pic:blipFill>
+                  <pic:spPr bwMode="auto">
+                    <a:xfrm>
+                      <a:off x="0" y="0"/>
+                      <a:ext cx="3965908" cy="1767444"/>
+                    </a:xfrm>
+                    <a:prstGeom prst="rect">
+                      <a:avLst/>
+                    </a:prstGeom>
+                    <a:noFill/>
+                    <a:ln>
+                      <a:noFill/>
+                    </a:ln>
+                  </pic:spPr>
+                </pic:pic>
+              </a:graphicData>
+            </a:graphic>
+          </wp:inline>
+        </w:drawing>
+      </w:r>
+    </w:p>
+    <w:p>
+      <w:r>
+        <w:t xml:space="preserve">Conceitualmente, a maior parte dos outros sistemas armazena informação como uma lista de mudanças por arquivo. Esses sistemas (CVS, </w:t>
+      </w:r>
+      <w:proofErr w:type="spellStart"/>
+      <w:r>
+        <w:t>Subversion</w:t>
+      </w:r>
+      <w:proofErr w:type="spellEnd"/>
+      <w:r>
+        <w:t xml:space="preserve">, </w:t>
+      </w:r>
+      <w:proofErr w:type="spellStart"/>
+      <w:r>
+        <w:t>Perforce</w:t>
+      </w:r>
+      <w:proofErr w:type="spellEnd"/>
+      <w:r>
+        <w:t xml:space="preserve">, </w:t>
+      </w:r>
+      <w:proofErr w:type="spellStart"/>
+      <w:r>
+        <w:t>Bazaar</w:t>
+      </w:r>
+      <w:proofErr w:type="spellEnd"/>
+      <w:r>
+        <w:t>, etc.) tratam a informação que mantém como um conjunto de arquivos e as mudanças feitas a</w:t>
+      </w:r>
+      <w:r>
+        <w:t xml:space="preserve"> cada arquivo ao longo do tempo.</w:t>
+      </w:r>
+    </w:p>
+    <w:p>
+      <w:pPr>
+        <w:jc w:val="center"/>
+      </w:pPr>
+      <w:r>
+        <w:rPr>
+          <w:noProof/>
+          <w:lang w:eastAsia="pt-BR"/>
+        </w:rPr>
+        <w:drawing>
+          <wp:inline distT="0" distB="0" distL="0" distR="0">
+            <wp:extent cx="4149306" cy="1841431"/>
+            <wp:effectExtent l="0" t="0" r="3810" b="6985"/>
+            <wp:docPr id="2" name="Imagem 2" descr="https://git-scm.com/figures/18333fig0105-tn.png"/>
+            <wp:cNvGraphicFramePr>
+              <a:graphicFrameLocks xmlns:a="http://schemas.openxmlformats.org/drawingml/2006/main" noChangeAspect="1"/>
+            </wp:cNvGraphicFramePr>
+            <a:graphic xmlns:a="http://schemas.openxmlformats.org/drawingml/2006/main">
+              <a:graphicData uri="http://schemas.openxmlformats.org/drawingml/2006/picture">
+                <pic:pic xmlns:pic="http://schemas.openxmlformats.org/drawingml/2006/picture">
+                  <pic:nvPicPr>
+                    <pic:cNvPr id="0" name="Picture 3" descr="https://git-scm.com/figures/18333fig0105-tn.png"/>
+                    <pic:cNvPicPr>
+                      <a:picLocks noChangeAspect="1" noChangeArrowheads="1"/>
+                    </pic:cNvPicPr>
+                  </pic:nvPicPr>
+                  <pic:blipFill>
+                    <a:blip r:embed="rId10">
+                      <a:extLst>
+                        <a:ext uri="{28A0092B-C50C-407E-A947-70E740481C1C}">
+                          <a14:useLocalDpi xmlns:a14="http://schemas.microsoft.com/office/drawing/2010/main" val="0"/>
+                        </a:ext>
+                      </a:extLst>
+                    </a:blip>
+                    <a:srcRect/>
+                    <a:stretch>
+                      <a:fillRect/>
+                    </a:stretch>
+                  </pic:blipFill>
+                  <pic:spPr bwMode="auto">
+                    <a:xfrm>
+                      <a:off x="0" y="0"/>
+                      <a:ext cx="4170462" cy="1850820"/>
+                    </a:xfrm>
+                    <a:prstGeom prst="rect">
+                      <a:avLst/>
+                    </a:prstGeom>
+                    <a:noFill/>
+                    <a:ln>
+                      <a:noFill/>
+                    </a:ln>
+                  </pic:spPr>
+                </pic:pic>
+              </a:graphicData>
+            </a:graphic>
+          </wp:inline>
+        </w:drawing>
+      </w:r>
+    </w:p>
+    <w:p>
+      <w:proofErr w:type="spellStart"/>
+      <w:r>
+        <w:t>Git</w:t>
+      </w:r>
+      <w:proofErr w:type="spellEnd"/>
+      <w:r>
+        <w:t xml:space="preserve"> não pensa ou armazena sua informação dessa forma. Ao invés disso, o </w:t>
+      </w:r>
+      <w:proofErr w:type="spellStart"/>
+      <w:r>
+        <w:t>Git</w:t>
+      </w:r>
+      <w:proofErr w:type="spellEnd"/>
+      <w:r>
+        <w:t xml:space="preserve"> considera que os dados são como um conjunto de snapshots (captura de algo em um determinado instante, como em uma foto) de um </w:t>
+      </w:r>
+      <w:proofErr w:type="spellStart"/>
+      <w:r>
+        <w:t>mini-sistema</w:t>
+      </w:r>
+      <w:proofErr w:type="spellEnd"/>
+      <w:r>
+        <w:t xml:space="preserve"> de arquivos. Cada vez que você salva ou consolida (</w:t>
+      </w:r>
+      <w:proofErr w:type="spellStart"/>
+      <w:r>
+        <w:t>commit</w:t>
+      </w:r>
+      <w:proofErr w:type="spellEnd"/>
+      <w:r>
+        <w:t xml:space="preserve">) o estado do seu projeto no </w:t>
+      </w:r>
+      <w:proofErr w:type="spellStart"/>
+      <w:r>
+        <w:t>Git</w:t>
+      </w:r>
+      <w:proofErr w:type="spellEnd"/>
+      <w:r>
+        <w:t xml:space="preserve">, é como se ele tirasse uma foto de todos os seus arquivos naquele momento e armazenasse uma referência para essa captura. Para ser eficiente, se nenhum arquivo foi alterado, a informação não é armazenada novamente </w:t>
+      </w:r>
+      <w:r>
+        <w:t>–</w:t>
+      </w:r>
+      <w:r>
+        <w:t xml:space="preserve"> apenas um link para o arquivo idêntico anterior que já foi armazenado.</w:t>
+      </w:r>
+    </w:p>
+    <w:p>
+      <w:pPr>
+        <w:jc w:val="center"/>
+        <w:rPr>
+          <w:b/>
+        </w:rPr>
+      </w:pPr>
+    </w:p>
+    <w:p>
+      <w:pPr>
+        <w:jc w:val="center"/>
+        <w:rPr>
+          <w:b/>
+        </w:rPr>
+      </w:pPr>
+      <w:r>
+        <w:rPr>
+          <w:b/>
+        </w:rPr>
+        <w:lastRenderedPageBreak/>
+        <w:t>Entenda o ciclo básico da ferramenta</w:t>
+      </w:r>
+    </w:p>
+    <w:p>
+      <w:pPr>
+        <w:jc w:val="center"/>
+      </w:pPr>
+      <w:r>
+        <w:rPr>
+          <w:noProof/>
+          <w:lang w:eastAsia="pt-BR"/>
+        </w:rPr>
+        <w:drawing>
+          <wp:inline distT="0" distB="0" distL="0" distR="0">
+            <wp:extent cx="2898475" cy="2667340"/>
+            <wp:effectExtent l="0" t="0" r="0" b="0"/>
+            <wp:docPr id="3" name="Imagem 3" descr="https://git-scm.com/figures/18333fig0106-tn.png"/>
+            <wp:cNvGraphicFramePr>
+              <a:graphicFrameLocks xmlns:a="http://schemas.openxmlformats.org/drawingml/2006/main" noChangeAspect="1"/>
+            </wp:cNvGraphicFramePr>
+            <a:graphic xmlns:a="http://schemas.openxmlformats.org/drawingml/2006/main">
+              <a:graphicData uri="http://schemas.openxmlformats.org/drawingml/2006/picture">
+                <pic:pic xmlns:pic="http://schemas.openxmlformats.org/drawingml/2006/picture">
+                  <pic:nvPicPr>
+                    <pic:cNvPr id="0" name="Picture 5" descr="https://git-scm.com/figures/18333fig0106-tn.png"/>
+                    <pic:cNvPicPr>
+                      <a:picLocks noChangeAspect="1" noChangeArrowheads="1"/>
+                    </pic:cNvPicPr>
+                  </pic:nvPicPr>
+                  <pic:blipFill>
+                    <a:blip r:embed="rId11">
+                      <a:extLst>
+                        <a:ext uri="{28A0092B-C50C-407E-A947-70E740481C1C}">
+                          <a14:useLocalDpi xmlns:a14="http://schemas.microsoft.com/office/drawing/2010/main" val="0"/>
+                        </a:ext>
+                      </a:extLst>
+                    </a:blip>
+                    <a:srcRect/>
+                    <a:stretch>
+                      <a:fillRect/>
+                    </a:stretch>
+                  </pic:blipFill>
+                  <pic:spPr bwMode="auto">
+                    <a:xfrm>
+                      <a:off x="0" y="0"/>
+                      <a:ext cx="2916773" cy="2684179"/>
+                    </a:xfrm>
+                    <a:prstGeom prst="rect">
+                      <a:avLst/>
+                    </a:prstGeom>
+                    <a:noFill/>
+                    <a:ln>
+                      <a:noFill/>
+                    </a:ln>
+                  </pic:spPr>
+                </pic:pic>
+              </a:graphicData>
+            </a:graphic>
+          </wp:inline>
+        </w:drawing>
+      </w:r>
+    </w:p>
+    <w:p>
+      <w:pPr>
+        <w:pStyle w:val="NormalWeb"/>
+        <w:rPr>
+          <w:rFonts w:asciiTheme="minorHAnsi" w:hAnsiTheme="minorHAnsi" w:cstheme="minorHAnsi"/>
+        </w:rPr>
+      </w:pPr>
+      <w:proofErr w:type="spellStart"/>
+      <w:r>
+        <w:rPr>
+          <w:rFonts w:asciiTheme="minorHAnsi" w:hAnsiTheme="minorHAnsi" w:cstheme="minorHAnsi"/>
+        </w:rPr>
+        <w:t>Git</w:t>
+      </w:r>
+      <w:proofErr w:type="spellEnd"/>
+      <w:r>
+        <w:rPr>
+          <w:rFonts w:asciiTheme="minorHAnsi" w:hAnsiTheme="minorHAnsi" w:cstheme="minorHAnsi"/>
+        </w:rPr>
+        <w:t xml:space="preserve"> faz com que seus arquivos sempre estejam em um dos três estados fundamentais: consolidado (</w:t>
+      </w:r>
+      <w:proofErr w:type="spellStart"/>
+      <w:r>
+        <w:rPr>
+          <w:rFonts w:asciiTheme="minorHAnsi" w:hAnsiTheme="minorHAnsi" w:cstheme="minorHAnsi"/>
+        </w:rPr>
+        <w:t>committed</w:t>
+      </w:r>
+      <w:proofErr w:type="spellEnd"/>
+      <w:r>
+        <w:rPr>
+          <w:rFonts w:asciiTheme="minorHAnsi" w:hAnsiTheme="minorHAnsi" w:cstheme="minorHAnsi"/>
+        </w:rPr>
+        <w:t>), modificado (</w:t>
+      </w:r>
+      <w:proofErr w:type="spellStart"/>
+      <w:r>
+        <w:rPr>
+          <w:rFonts w:asciiTheme="minorHAnsi" w:hAnsiTheme="minorHAnsi" w:cstheme="minorHAnsi"/>
+        </w:rPr>
+        <w:t>modified</w:t>
+      </w:r>
+      <w:proofErr w:type="spellEnd"/>
+      <w:r>
+        <w:rPr>
+          <w:rFonts w:asciiTheme="minorHAnsi" w:hAnsiTheme="minorHAnsi" w:cstheme="minorHAnsi"/>
+        </w:rPr>
+        <w:t>) e preparado (</w:t>
+      </w:r>
+      <w:proofErr w:type="spellStart"/>
+      <w:r>
+        <w:rPr>
+          <w:rFonts w:asciiTheme="minorHAnsi" w:hAnsiTheme="minorHAnsi" w:cstheme="minorHAnsi"/>
+        </w:rPr>
+        <w:t>staged</w:t>
+      </w:r>
+      <w:proofErr w:type="spellEnd"/>
+      <w:r>
+        <w:rPr>
+          <w:rFonts w:asciiTheme="minorHAnsi" w:hAnsiTheme="minorHAnsi" w:cstheme="minorHAnsi"/>
+        </w:rPr>
+        <w:t xml:space="preserve">). Dados são ditos consolidados quando estão seguramente armazenados em sua base de dados local. Modificado trata de um arquivo que sofreu mudanças mas que ainda não foi consolidado na base de dados. Um arquivo é tido como preparado quando você marca um arquivo modificado em sua versão corrente para que ele faça parte do snapshot do próximo </w:t>
+      </w:r>
+      <w:proofErr w:type="spellStart"/>
+      <w:r>
+        <w:rPr>
+          <w:rFonts w:asciiTheme="minorHAnsi" w:hAnsiTheme="minorHAnsi" w:cstheme="minorHAnsi"/>
+        </w:rPr>
+        <w:t>commit</w:t>
+      </w:r>
+      <w:proofErr w:type="spellEnd"/>
+      <w:r>
+        <w:rPr>
+          <w:rFonts w:asciiTheme="minorHAnsi" w:hAnsiTheme="minorHAnsi" w:cstheme="minorHAnsi"/>
+        </w:rPr>
+        <w:t xml:space="preserve"> (consolidação).</w:t>
+      </w:r>
+    </w:p>
+    <w:p>
+      <w:pPr>
+        <w:pStyle w:val="NormalWeb"/>
+        <w:rPr>
+          <w:rFonts w:asciiTheme="minorHAnsi" w:hAnsiTheme="minorHAnsi" w:cstheme="minorHAnsi"/>
+        </w:rPr>
+      </w:pPr>
+      <w:r>
+        <w:rPr>
+          <w:rFonts w:asciiTheme="minorHAnsi" w:hAnsiTheme="minorHAnsi" w:cstheme="minorHAnsi"/>
+        </w:rPr>
+        <w:t xml:space="preserve">Isso nos traz para as três seções principais de um projeto do </w:t>
+      </w:r>
+      <w:proofErr w:type="spellStart"/>
+      <w:r>
+        <w:rPr>
+          <w:rFonts w:asciiTheme="minorHAnsi" w:hAnsiTheme="minorHAnsi" w:cstheme="minorHAnsi"/>
+        </w:rPr>
+        <w:t>Git</w:t>
+      </w:r>
+      <w:proofErr w:type="spellEnd"/>
+      <w:r>
+        <w:rPr>
+          <w:rFonts w:asciiTheme="minorHAnsi" w:hAnsiTheme="minorHAnsi" w:cstheme="minorHAnsi"/>
+        </w:rPr>
+        <w:t xml:space="preserve">: </w:t>
+      </w:r>
+    </w:p>
+    <w:p>
+      <w:pPr>
+        <w:pStyle w:val="NormalWeb"/>
+        <w:numPr>
+          <w:ilvl w:val="0"/>
+          <w:numId w:val="3"/>
+        </w:numPr>
+        <w:rPr>
+          <w:rFonts w:asciiTheme="minorHAnsi" w:hAnsiTheme="minorHAnsi" w:cstheme="minorHAnsi"/>
+        </w:rPr>
+      </w:pPr>
+      <w:r>
+        <w:rPr>
+          <w:rFonts w:asciiTheme="minorHAnsi" w:hAnsiTheme="minorHAnsi" w:cstheme="minorHAnsi"/>
+        </w:rPr>
+        <w:t>O</w:t>
+      </w:r>
+      <w:r>
+        <w:rPr>
+          <w:rFonts w:asciiTheme="minorHAnsi" w:hAnsiTheme="minorHAnsi" w:cstheme="minorHAnsi"/>
+        </w:rPr>
+        <w:t xml:space="preserve"> diretório do </w:t>
+      </w:r>
+      <w:proofErr w:type="spellStart"/>
+      <w:r>
+        <w:rPr>
+          <w:rFonts w:asciiTheme="minorHAnsi" w:hAnsiTheme="minorHAnsi" w:cstheme="minorHAnsi"/>
+        </w:rPr>
+        <w:t>Git</w:t>
+      </w:r>
+      <w:proofErr w:type="spellEnd"/>
+      <w:r>
+        <w:rPr>
+          <w:rFonts w:asciiTheme="minorHAnsi" w:hAnsiTheme="minorHAnsi" w:cstheme="minorHAnsi"/>
+        </w:rPr>
+        <w:t xml:space="preserve"> (</w:t>
+      </w:r>
+      <w:proofErr w:type="spellStart"/>
+      <w:r>
+        <w:rPr>
+          <w:rFonts w:asciiTheme="minorHAnsi" w:hAnsiTheme="minorHAnsi" w:cstheme="minorHAnsi"/>
+        </w:rPr>
+        <w:t>git</w:t>
+      </w:r>
+      <w:proofErr w:type="spellEnd"/>
+      <w:r>
+        <w:rPr>
+          <w:rFonts w:asciiTheme="minorHAnsi" w:hAnsiTheme="minorHAnsi" w:cstheme="minorHAnsi"/>
+        </w:rPr>
+        <w:t xml:space="preserve"> </w:t>
+      </w:r>
+      <w:proofErr w:type="spellStart"/>
+      <w:r>
+        <w:rPr>
+          <w:rFonts w:asciiTheme="minorHAnsi" w:hAnsiTheme="minorHAnsi" w:cstheme="minorHAnsi"/>
+        </w:rPr>
+        <w:t>directory</w:t>
+      </w:r>
+      <w:proofErr w:type="spellEnd"/>
+      <w:r>
+        <w:rPr>
+          <w:rFonts w:asciiTheme="minorHAnsi" w:hAnsiTheme="minorHAnsi" w:cstheme="minorHAnsi"/>
+        </w:rPr>
+        <w:t xml:space="preserve">, </w:t>
+      </w:r>
+      <w:proofErr w:type="spellStart"/>
+      <w:r>
+        <w:rPr>
+          <w:rFonts w:asciiTheme="minorHAnsi" w:hAnsiTheme="minorHAnsi" w:cstheme="minorHAnsi"/>
+        </w:rPr>
+        <w:t>repository</w:t>
+      </w:r>
+      <w:proofErr w:type="spellEnd"/>
+      <w:r>
+        <w:rPr>
+          <w:rFonts w:asciiTheme="minorHAnsi" w:hAnsiTheme="minorHAnsi" w:cstheme="minorHAnsi"/>
+        </w:rPr>
+        <w:t>)</w:t>
+      </w:r>
+      <w:r>
+        <w:rPr>
+          <w:rFonts w:asciiTheme="minorHAnsi" w:hAnsiTheme="minorHAnsi" w:cstheme="minorHAnsi"/>
+        </w:rPr>
+        <w:t>, onde fica localizado todo o seu projeto, que você clonou</w:t>
+      </w:r>
+    </w:p>
+    <w:p>
+      <w:pPr>
+        <w:pStyle w:val="NormalWeb"/>
+        <w:numPr>
+          <w:ilvl w:val="0"/>
+          <w:numId w:val="3"/>
+        </w:numPr>
+        <w:rPr>
+          <w:rFonts w:asciiTheme="minorHAnsi" w:hAnsiTheme="minorHAnsi" w:cstheme="minorHAnsi"/>
+        </w:rPr>
+      </w:pPr>
+      <w:r>
+        <w:rPr>
+          <w:rFonts w:asciiTheme="minorHAnsi" w:hAnsiTheme="minorHAnsi" w:cstheme="minorHAnsi"/>
+        </w:rPr>
+        <w:t>O</w:t>
+      </w:r>
+      <w:r>
+        <w:rPr>
+          <w:rFonts w:asciiTheme="minorHAnsi" w:hAnsiTheme="minorHAnsi" w:cstheme="minorHAnsi"/>
+        </w:rPr>
+        <w:t xml:space="preserve"> diretório de trabalho (</w:t>
+      </w:r>
+      <w:proofErr w:type="spellStart"/>
+      <w:r>
+        <w:rPr>
+          <w:rFonts w:asciiTheme="minorHAnsi" w:hAnsiTheme="minorHAnsi" w:cstheme="minorHAnsi"/>
+        </w:rPr>
+        <w:t>working</w:t>
+      </w:r>
+      <w:proofErr w:type="spellEnd"/>
+      <w:r>
+        <w:rPr>
+          <w:rFonts w:asciiTheme="minorHAnsi" w:hAnsiTheme="minorHAnsi" w:cstheme="minorHAnsi"/>
+        </w:rPr>
+        <w:t xml:space="preserve"> </w:t>
+      </w:r>
+      <w:proofErr w:type="spellStart"/>
+      <w:r>
+        <w:rPr>
+          <w:rFonts w:asciiTheme="minorHAnsi" w:hAnsiTheme="minorHAnsi" w:cstheme="minorHAnsi"/>
+        </w:rPr>
+        <w:t>directory</w:t>
+      </w:r>
+      <w:proofErr w:type="spellEnd"/>
+      <w:r>
+        <w:rPr>
+          <w:rFonts w:asciiTheme="minorHAnsi" w:hAnsiTheme="minorHAnsi" w:cstheme="minorHAnsi"/>
+        </w:rPr>
+        <w:t xml:space="preserve">), </w:t>
+      </w:r>
+      <w:r>
+        <w:rPr>
+          <w:rFonts w:asciiTheme="minorHAnsi" w:hAnsiTheme="minorHAnsi" w:cstheme="minorHAnsi"/>
+        </w:rPr>
+        <w:t xml:space="preserve">a </w:t>
+      </w:r>
+      <w:proofErr w:type="spellStart"/>
+      <w:r>
+        <w:rPr>
+          <w:rFonts w:asciiTheme="minorHAnsi" w:hAnsiTheme="minorHAnsi" w:cstheme="minorHAnsi"/>
+        </w:rPr>
+        <w:t>ultima</w:t>
+      </w:r>
+      <w:proofErr w:type="spellEnd"/>
+      <w:r>
+        <w:rPr>
+          <w:rFonts w:asciiTheme="minorHAnsi" w:hAnsiTheme="minorHAnsi" w:cstheme="minorHAnsi"/>
+        </w:rPr>
+        <w:t xml:space="preserve"> versão do projeto que está na sua maquina</w:t>
+      </w:r>
+    </w:p>
+    <w:p>
+      <w:pPr>
+        <w:pStyle w:val="NormalWeb"/>
+        <w:numPr>
+          <w:ilvl w:val="0"/>
+          <w:numId w:val="3"/>
+        </w:numPr>
+        <w:rPr>
+          <w:rFonts w:asciiTheme="minorHAnsi" w:hAnsiTheme="minorHAnsi" w:cstheme="minorHAnsi"/>
+        </w:rPr>
+      </w:pPr>
+      <w:r>
+        <w:rPr>
+          <w:rFonts w:asciiTheme="minorHAnsi" w:hAnsiTheme="minorHAnsi" w:cstheme="minorHAnsi"/>
+        </w:rPr>
+        <w:t>A</w:t>
+      </w:r>
+      <w:r>
+        <w:rPr>
+          <w:rFonts w:asciiTheme="minorHAnsi" w:hAnsiTheme="minorHAnsi" w:cstheme="minorHAnsi"/>
+        </w:rPr>
+        <w:t xml:space="preserve"> ár</w:t>
+      </w:r>
+      <w:r>
+        <w:rPr>
+          <w:rFonts w:asciiTheme="minorHAnsi" w:hAnsiTheme="minorHAnsi" w:cstheme="minorHAnsi"/>
+        </w:rPr>
+        <w:t>ea de preparação (</w:t>
+      </w:r>
+      <w:proofErr w:type="spellStart"/>
+      <w:r>
+        <w:rPr>
+          <w:rFonts w:asciiTheme="minorHAnsi" w:hAnsiTheme="minorHAnsi" w:cstheme="minorHAnsi"/>
+        </w:rPr>
+        <w:t>staging</w:t>
+      </w:r>
+      <w:proofErr w:type="spellEnd"/>
+      <w:r>
+        <w:rPr>
+          <w:rFonts w:asciiTheme="minorHAnsi" w:hAnsiTheme="minorHAnsi" w:cstheme="minorHAnsi"/>
+        </w:rPr>
+        <w:t xml:space="preserve"> </w:t>
+      </w:r>
+      <w:proofErr w:type="spellStart"/>
+      <w:r>
+        <w:rPr>
+          <w:rFonts w:asciiTheme="minorHAnsi" w:hAnsiTheme="minorHAnsi" w:cstheme="minorHAnsi"/>
+        </w:rPr>
+        <w:t>area</w:t>
+      </w:r>
+      <w:proofErr w:type="spellEnd"/>
+      <w:r>
+        <w:rPr>
+          <w:rFonts w:asciiTheme="minorHAnsi" w:hAnsiTheme="minorHAnsi" w:cstheme="minorHAnsi"/>
+        </w:rPr>
+        <w:t xml:space="preserve">), também chamado de INDEX, é o local onde ficam os arquivos que serão enviados no próximo </w:t>
+      </w:r>
+      <w:proofErr w:type="spellStart"/>
+      <w:r>
+        <w:rPr>
+          <w:rFonts w:asciiTheme="minorHAnsi" w:hAnsiTheme="minorHAnsi" w:cstheme="minorHAnsi"/>
+        </w:rPr>
+        <w:t>commit</w:t>
+      </w:r>
+      <w:proofErr w:type="spellEnd"/>
+      <w:r>
+        <w:rPr>
+          <w:rFonts w:asciiTheme="minorHAnsi" w:hAnsiTheme="minorHAnsi" w:cstheme="minorHAnsi"/>
+        </w:rPr>
+        <w:t>. Área que não existe em outros sistemas de versão</w:t>
+      </w:r>
+    </w:p>
+    <w:p>
+      <w:pPr>
+        <w:pStyle w:val="NormalWeb"/>
+        <w:rPr>
+          <w:rFonts w:asciiTheme="minorHAnsi" w:hAnsiTheme="minorHAnsi" w:cstheme="minorHAnsi"/>
+        </w:rPr>
+      </w:pPr>
+    </w:p>
+    <w:p>
+      <w:pPr>
+        <w:pStyle w:val="NormalWeb"/>
+        <w:rPr>
+          <w:rFonts w:asciiTheme="minorHAnsi" w:hAnsiTheme="minorHAnsi" w:cstheme="minorHAnsi"/>
+        </w:rPr>
+      </w:pPr>
+    </w:p>
+    <w:p>
+      <w:pPr>
+        <w:pStyle w:val="NormalWeb"/>
+        <w:rPr>
+          <w:rFonts w:asciiTheme="minorHAnsi" w:hAnsiTheme="minorHAnsi" w:cstheme="minorHAnsi"/>
+        </w:rPr>
+      </w:pPr>
+    </w:p>
+    <w:p>
+      <w:pPr>
+        <w:pStyle w:val="NormalWeb"/>
+        <w:rPr>
+          <w:rFonts w:asciiTheme="minorHAnsi" w:hAnsiTheme="minorHAnsi" w:cstheme="minorHAnsi"/>
+        </w:rPr>
+      </w:pPr>
+    </w:p>
+    <w:p>
+      <w:pPr>
+        <w:pStyle w:val="NormalWeb"/>
+        <w:rPr>
+          <w:rFonts w:asciiTheme="minorHAnsi" w:hAnsiTheme="minorHAnsi" w:cstheme="minorHAnsi"/>
+        </w:rPr>
+      </w:pPr>
+    </w:p>
+    <w:p>
+      <w:pPr>
+        <w:pStyle w:val="NormalWeb"/>
+        <w:rPr>
+          <w:rFonts w:asciiTheme="minorHAnsi" w:hAnsiTheme="minorHAnsi" w:cstheme="minorHAnsi"/>
+        </w:rPr>
+      </w:pPr>
+    </w:p>
+    <w:p>
+      <w:pPr>
+        <w:pStyle w:val="NormalWeb"/>
+        <w:rPr>
+          <w:rFonts w:asciiTheme="minorHAnsi" w:hAnsiTheme="minorHAnsi" w:cstheme="minorHAnsi"/>
+        </w:rPr>
+      </w:pPr>
+    </w:p>
+    <w:p>
+      <w:pPr>
+        <w:pStyle w:val="NormalWeb"/>
+        <w:rPr>
+          <w:rFonts w:asciiTheme="minorHAnsi" w:hAnsiTheme="minorHAnsi" w:cstheme="minorHAnsi"/>
+        </w:rPr>
+      </w:pPr>
+      <w:r>
+        <w:rPr>
+          <w:rFonts w:asciiTheme="minorHAnsi" w:hAnsiTheme="minorHAnsi" w:cstheme="minorHAnsi"/>
+        </w:rPr>
+        <w:lastRenderedPageBreak/>
+        <w:t>Deixando o ciclo de vida explícito:</w:t>
+      </w:r>
+    </w:p>
+    <w:p>
+      <w:pPr>
+        <w:pStyle w:val="NormalWeb"/>
+        <w:jc w:val="center"/>
+        <w:rPr>
+          <w:rFonts w:asciiTheme="minorHAnsi" w:hAnsiTheme="minorHAnsi" w:cstheme="minorHAnsi"/>
+        </w:rPr>
+      </w:pPr>
+      <w:r>
+        <w:rPr>
+          <w:noProof/>
+        </w:rPr>
+        <w:drawing>
+          <wp:inline distT="0" distB="0" distL="0" distR="0">
+            <wp:extent cx="4761865" cy="3019425"/>
+            <wp:effectExtent l="0" t="0" r="635" b="9525"/>
+            <wp:docPr id="4" name="Imagem 4" descr="http://tableless.com.br/wp-content/uploads/2012/11/18333fig0201-tn.png"/>
+            <wp:cNvGraphicFramePr>
+              <a:graphicFrameLocks xmlns:a="http://schemas.openxmlformats.org/drawingml/2006/main" noChangeAspect="1"/>
+            </wp:cNvGraphicFramePr>
+            <a:graphic xmlns:a="http://schemas.openxmlformats.org/drawingml/2006/main">
+              <a:graphicData uri="http://schemas.openxmlformats.org/drawingml/2006/picture">
+                <pic:pic xmlns:pic="http://schemas.openxmlformats.org/drawingml/2006/picture">
+                  <pic:nvPicPr>
+                    <pic:cNvPr id="0" name="Picture 7" descr="http://tableless.com.br/wp-content/uploads/2012/11/18333fig0201-tn.png"/>
+                    <pic:cNvPicPr>
+                      <a:picLocks noChangeAspect="1" noChangeArrowheads="1"/>
+                    </pic:cNvPicPr>
+                  </pic:nvPicPr>
+                  <pic:blipFill>
+                    <a:blip r:embed="rId12">
+                      <a:extLst>
+                        <a:ext uri="{28A0092B-C50C-407E-A947-70E740481C1C}">
+                          <a14:useLocalDpi xmlns:a14="http://schemas.microsoft.com/office/drawing/2010/main" val="0"/>
+                        </a:ext>
+                      </a:extLst>
+                    </a:blip>
+                    <a:srcRect/>
+                    <a:stretch>
+                      <a:fillRect/>
+                    </a:stretch>
+                  </pic:blipFill>
+                  <pic:spPr bwMode="auto">
+                    <a:xfrm>
+                      <a:off x="0" y="0"/>
+                      <a:ext cx="4761865" cy="3019425"/>
+                    </a:xfrm>
+                    <a:prstGeom prst="rect">
+                      <a:avLst/>
+                    </a:prstGeom>
+                    <a:noFill/>
+                    <a:ln>
+                      <a:noFill/>
+                    </a:ln>
+                  </pic:spPr>
+                </pic:pic>
+              </a:graphicData>
+            </a:graphic>
+          </wp:inline>
+        </w:drawing>
+      </w:r>
+    </w:p>
+    <w:p>
+      <w:pPr>
+        <w:pStyle w:val="NormalWeb"/>
+        <w:jc w:val="center"/>
+        <w:rPr>
+          <w:rFonts w:asciiTheme="minorHAnsi" w:hAnsiTheme="minorHAnsi" w:cstheme="minorHAnsi"/>
+          <w:b/>
+        </w:rPr>
+      </w:pPr>
+      <w:r>
+        <w:rPr>
+          <w:rFonts w:asciiTheme="minorHAnsi" w:hAnsiTheme="minorHAnsi" w:cstheme="minorHAnsi"/>
+        </w:rPr>
+        <mc:AlternateContent>
+          <mc:Choice Requires="wps">
+            <w:drawing>
+              <wp:anchor distT="0" distB="0" distL="114300" distR="114300" simplePos="0" relativeHeight="251660288" behindDoc="0" locked="0" layoutInCell="1" allowOverlap="1" wp14:anchorId="466ADD46" wp14:editId="0CB79A21">
+                <wp:simplePos x="0" y="0"/>
+                <wp:positionH relativeFrom="column">
+                  <wp:posOffset>12515095</wp:posOffset>
+                </wp:positionH>
+                <wp:positionV relativeFrom="paragraph">
+                  <wp:posOffset>351767</wp:posOffset>
+                </wp:positionV>
+                <wp:extent cx="415430" cy="306096"/>
+                <wp:effectExtent l="0" t="0" r="0" b="0"/>
+                <wp:wrapNone/>
+                <wp:docPr id="6" name="CaixaDeTexto 2"/>
+                <wp:cNvGraphicFramePr/>
+                <a:graphic xmlns:a="http://schemas.openxmlformats.org/drawingml/2006/main">
+                  <a:graphicData uri="http://schemas.microsoft.com/office/word/2010/wordprocessingShape">
+                    <wps:wsp>
+                      <wps:cNvSpPr txBox="1"/>
+                      <wps:spPr>
+                        <a:xfrm>
+                          <a:off x="0" y="0"/>
+                          <a:ext cx="415430" cy="306096"/>
+                        </a:xfrm>
+                        <a:prstGeom prst="rect">
+                          <a:avLst/>
+                        </a:prstGeom>
+                        <a:noFill/>
+                      </wps:spPr>
+                      <wps:txbx>
+                        <w:txbxContent>
+                          <w:p>
+                            <w:pPr>
+                              <w:pStyle w:val="NormalWeb"/>
+                              <w:spacing w:before="0" w:beforeAutospacing="0" w:after="0" w:afterAutospacing="0"/>
+                              <w:jc w:val="center"/>
+                            </w:pPr>
+                            <w:r>
+                              <w:rPr>
+                                <w:rFonts w:asciiTheme="minorHAnsi" w:hAnsi="Calibri" w:cstheme="minorBidi"/>
+                                <w:color w:val="000000" w:themeColor="text1"/>
+                                <w:kern w:val="24"/>
+                                <w:sz w:val="36"/>
+                                <w:szCs w:val="36"/>
+                              </w:rPr>
+                              <w:t>GIT</w:t>
+                            </w:r>
+                          </w:p>
+                        </w:txbxContent>
+                      </wps:txbx>
+                      <wps:bodyPr wrap="square" rtlCol="0">
+                        <a:noAutofit/>
+                      </wps:bodyPr>
+                    </wps:wsp>
+                  </a:graphicData>
+                </a:graphic>
+                <wp14:sizeRelH relativeFrom="margin">
+                  <wp14:pctWidth>0</wp14:pctWidth>
+                </wp14:sizeRelH>
+                <wp14:sizeRelV relativeFrom="margin">
+                  <wp14:pctHeight>0</wp14:pctHeight>
+                </wp14:sizeRelV>
+              </wp:anchor>
+            </w:drawing>
+          </mc:Choice>
+          <mc:Fallback>
+            <w:pict>
+              <v:shapetype w14:anchorId="466ADD46" id="_x0000_t202" coordsize="21600,21600" o:spt="202" path="m,l,21600r21600,l21600,xe">
+                <v:stroke joinstyle="miter"/>
+                <v:path gradientshapeok="t" o:connecttype="rect"/>
+              </v:shapetype>
+              <v:shape id="CaixaDeTexto 2" o:spid="_x0000_s1026" type="#_x0000_t202" style="position:absolute;left:0;text-align:left;margin-left:985.45pt;margin-top:27.7pt;width:32.7pt;height:24.1pt;z-index:251660288;visibility:visible;mso-wrap-style:square;mso-width-percent:0;mso-height-percent:0;mso-wrap-distance-left:9pt;mso-wrap-distance-top:0;mso-wrap-distance-right:9pt;mso-wrap-distance-bottom:0;mso-position-horizontal:absolute;mso-position-horizontal-relative:text;mso-position-vertical:absolute;mso-position-vertical-relative:text;mso-width-percent:0;mso-height-percent:0;mso-width-relative:margin;mso-height-relative:margin;v-text-anchor:top" o:gfxdata="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" filled="f" stroked="f">
+                <v:textbox>
+                  <w:txbxContent>
+                    <w:p>
+                      <w:pPr>
+                        <w:pStyle w:val="NormalWeb"/>
+                        <w:spacing w:before="0" w:beforeAutospacing="0" w:after="0" w:afterAutospacing="0"/>
+                        <w:jc w:val="center"/>
+                      </w:pPr>
+                      <w:r>
+                        <w:rPr>
+                          <w:rFonts w:asciiTheme="minorHAnsi" w:hAnsi="Calibri" w:cstheme="minorBidi"/>
+                          <w:color w:val="000000" w:themeColor="text1"/>
+                          <w:kern w:val="24"/>
+                          <w:sz w:val="36"/>
+                          <w:szCs w:val="36"/>
+                        </w:rPr>
+                        <w:t>GIT</w:t>
+                      </w:r>
+                    </w:p>
+                  </w:txbxContent>
+                </v:textbox>
+              </v:shape>
+            </w:pict>
+          </mc:Fallback>
+        </mc:AlternateContent>
+      </w:r>
+      <w:r>
+        <w:rPr>
+          <w:rFonts w:asciiTheme="minorHAnsi" w:hAnsiTheme="minorHAnsi" w:cstheme="minorHAnsi"/>
+        </w:rPr>
+        <w:drawing>
+          <wp:anchor distT="0" distB="0" distL="114300" distR="114300" simplePos="0" relativeHeight="251661312" behindDoc="0" locked="0" layoutInCell="1" allowOverlap="1" wp14:anchorId="7D416903" wp14:editId="5D43160F">
+            <wp:simplePos x="0" y="0"/>
+            <wp:positionH relativeFrom="column">
+              <wp:posOffset>-769584</wp:posOffset>
+            </wp:positionH>
+            <wp:positionV relativeFrom="paragraph">
+              <wp:posOffset>1067759</wp:posOffset>
+            </wp:positionV>
+            <wp:extent cx="2932981" cy="2374116"/>
+            <wp:effectExtent l="0" t="0" r="1270" b="7620"/>
+            <wp:wrapNone/>
+            <wp:docPr id="11" name="Picture 6" descr="http://git-scm.com/figures/18333fig0102-tn.png"/>
+            <wp:cNvGraphicFramePr>
+              <a:graphicFrameLocks xmlns:a="http://schemas.openxmlformats.org/drawingml/2006/main" noChangeAspect="1"/>
+            </wp:cNvGraphicFramePr>
+            <a:graphic xmlns:a="http://schemas.openxmlformats.org/drawingml/2006/main">
+              <a:graphicData uri="http://schemas.openxmlformats.org/drawingml/2006/picture">
+                <pic:pic xmlns:pic="http://schemas.openxmlformats.org/drawingml/2006/picture">
+                  <pic:nvPicPr>
+                    <pic:cNvPr id="11" name="Picture 6" descr="http://git-scm.com/figures/18333fig0102-tn.png"/>
+                    <pic:cNvPicPr>
+                      <a:picLocks noChangeAspect="1" noChangeArrowheads="1"/>
+                    </pic:cNvPicPr>
+                  </pic:nvPicPr>
+                  <pic:blipFill>
+                    <a:blip r:embed="rId13">
+                      <a:extLst>
+                        <a:ext uri="{28A0092B-C50C-407E-A947-70E740481C1C}">
+                          <a14:useLocalDpi xmlns:a14="http://schemas.microsoft.com/office/drawing/2010/main" val="0"/>
+                        </a:ext>
+                      </a:extLst>
+                    </a:blip>
+                    <a:srcRect/>
+                    <a:stretch>
+                      <a:fillRect/>
+                    </a:stretch>
+                  </pic:blipFill>
+                  <pic:spPr bwMode="auto">
+                    <a:xfrm>
+                      <a:off x="0" y="0"/>
+                      <a:ext cx="2939516" cy="2379406"/>
+                    </a:xfrm>
+                    <a:prstGeom prst="rect">
+                      <a:avLst/>
+                    </a:prstGeom>
+                    <a:noFill/>
+                    <a:extLst/>
+                  </pic:spPr>
+                </pic:pic>
+              </a:graphicData>
+            </a:graphic>
+            <wp14:sizeRelH relativeFrom="margin">
+              <wp14:pctWidth>0</wp14:pctWidth>
+            </wp14:sizeRelH>
+            <wp14:sizeRelV relativeFrom="margin">
+              <wp14:pctHeight>0</wp14:pctHeight>
+            </wp14:sizeRelV>
+          </wp:anchor>
+        </w:drawing>
+      </w:r>
+      <w:r>
+        <w:rPr>
+          <w:rFonts w:asciiTheme="minorHAnsi" w:hAnsiTheme="minorHAnsi" w:cstheme="minorHAnsi"/>
+        </w:rPr>
+        <w:drawing>
+          <wp:anchor distT="0" distB="0" distL="114300" distR="114300" simplePos="0" relativeHeight="251662336" behindDoc="0" locked="0" layoutInCell="1" allowOverlap="1" wp14:anchorId="2E7BDC51" wp14:editId="71B21902">
+            <wp:simplePos x="0" y="0"/>
+            <wp:positionH relativeFrom="column">
+              <wp:posOffset>10073820</wp:posOffset>
+            </wp:positionH>
+            <wp:positionV relativeFrom="paragraph">
+              <wp:posOffset>1067759</wp:posOffset>
+            </wp:positionV>
+            <wp:extent cx="2446896" cy="2374116"/>
+            <wp:effectExtent l="0" t="0" r="0" b="7620"/>
+            <wp:wrapNone/>
+            <wp:docPr id="12" name="Picture 4" descr="http://git-scm.com/figures/18333fig0103-tn.png"/>
+            <wp:cNvGraphicFramePr>
+              <a:graphicFrameLocks xmlns:a="http://schemas.openxmlformats.org/drawingml/2006/main" noChangeAspect="1"/>
+            </wp:cNvGraphicFramePr>
+            <a:graphic xmlns:a="http://schemas.openxmlformats.org/drawingml/2006/main">
+              <a:graphicData uri="http://schemas.openxmlformats.org/drawingml/2006/picture">
+                <pic:pic xmlns:pic="http://schemas.openxmlformats.org/drawingml/2006/picture">
+                  <pic:nvPicPr>
+                    <pic:cNvPr id="12" name="Picture 4" descr="http://git-scm.com/figures/18333fig0103-tn.png"/>
+                    <pic:cNvPicPr>
+                      <a:picLocks noChangeAspect="1" noChangeArrowheads="1"/>
+                    </pic:cNvPicPr>
+                  </pic:nvPicPr>
+                  <pic:blipFill>
+                    <a:blip r:embed="rId14">
+                      <a:extLst>
+                        <a:ext uri="{28A0092B-C50C-407E-A947-70E740481C1C}">
+                          <a14:useLocalDpi xmlns:a14="http://schemas.microsoft.com/office/drawing/2010/main" val="0"/>
+                        </a:ext>
+                      </a:extLst>
+                    </a:blip>
+                    <a:srcRect/>
+                    <a:stretch>
+                      <a:fillRect/>
+                    </a:stretch>
+                  </pic:blipFill>
+                  <pic:spPr bwMode="auto">
+                    <a:xfrm>
+                      <a:off x="0" y="0"/>
+                      <a:ext cx="2452324" cy="2379382"/>
+                    </a:xfrm>
+                    <a:prstGeom prst="rect">
+                      <a:avLst/>
+                    </a:prstGeom>
+                    <a:noFill/>
+                    <a:extLst/>
+                  </pic:spPr>
+                </pic:pic>
+              </a:graphicData>
+            </a:graphic>
+            <wp14:sizeRelH relativeFrom="margin">
+              <wp14:pctWidth>0</wp14:pctWidth>
+            </wp14:sizeRelH>
+            <wp14:sizeRelV relativeFrom="margin">
+              <wp14:pctHeight>0</wp14:pctHeight>
+            </wp14:sizeRelV>
+          </wp:anchor>
+        </w:drawing>
+      </w:r>
+      <w:r>
+        <w:rPr>
+          <w:rFonts w:asciiTheme="minorHAnsi" w:hAnsiTheme="minorHAnsi" w:cstheme="minorHAnsi"/>
+        </w:rPr>
+        <mc:AlternateContent>
+          <mc:Choice Requires="wps">
+            <w:drawing>
+              <wp:anchor distT="0" distB="0" distL="114300" distR="114300" simplePos="0" relativeHeight="251663360" behindDoc="0" locked="0" layoutInCell="1" allowOverlap="1" wp14:anchorId="710346AB" wp14:editId="25BB1272">
+                <wp:simplePos x="0" y="0"/>
+                <wp:positionH relativeFrom="column">
+                  <wp:posOffset>7270235</wp:posOffset>
+                </wp:positionH>
+                <wp:positionV relativeFrom="paragraph">
+                  <wp:posOffset>6433390</wp:posOffset>
+                </wp:positionV>
+                <wp:extent cx="787299" cy="306096"/>
+                <wp:effectExtent l="0" t="0" r="0" b="0"/>
+                <wp:wrapNone/>
+                <wp:docPr id="13" name="CaixaDeTexto 2"/>
+                <wp:cNvGraphicFramePr/>
+                <a:graphic xmlns:a="http://schemas.openxmlformats.org/drawingml/2006/main">
+                  <a:graphicData uri="http://schemas.microsoft.com/office/word/2010/wordprocessingShape">
+                    <wps:wsp>
+                      <wps:cNvSpPr txBox="1"/>
+                      <wps:spPr>
+                        <a:xfrm>
+                          <a:off x="0" y="0"/>
+                          <a:ext cx="787299" cy="306096"/>
+                        </a:xfrm>
+                        <a:prstGeom prst="rect">
+                          <a:avLst/>
+                        </a:prstGeom>
+                        <a:noFill/>
+                      </wps:spPr>
+                      <wps:txbx>
+                        <w:txbxContent>
+                          <w:p>
+                            <w:pPr>
+                              <w:pStyle w:val="NormalWeb"/>
+                              <w:spacing w:before="0" w:beforeAutospacing="0" w:after="0" w:afterAutospacing="0"/>
+                              <w:jc w:val="center"/>
+                            </w:pPr>
+                            <w:proofErr w:type="spellStart"/>
+                            <w:r>
+                              <w:rPr>
+                                <w:rFonts w:asciiTheme="minorHAnsi" w:hAnsi="Calibri" w:cstheme="minorBidi"/>
+                                <w:color w:val="000000" w:themeColor="text1"/>
+                                <w:kern w:val="24"/>
+                                <w:sz w:val="36"/>
+                                <w:szCs w:val="36"/>
+                              </w:rPr>
+                              <w:t>Benefits</w:t>
+                            </w:r>
+                            <w:proofErr w:type="spellEnd"/>
+                          </w:p>
+                        </w:txbxContent>
+                      </wps:txbx>
+                      <wps:bodyPr wrap="square" rtlCol="0">
+                        <a:noAutofit/>
+                      </wps:bodyPr>
+                    </wps:wsp>
+                  </a:graphicData>
+                </a:graphic>
+                <wp14:sizeRelH relativeFrom="margin">
+                  <wp14:pctWidth>0</wp14:pctWidth>
+                </wp14:sizeRelH>
+                <wp14:sizeRelV relativeFrom="margin">
+                  <wp14:pctHeight>0</wp14:pctHeight>
+                </wp14:sizeRelV>
+              </wp:anchor>
+            </w:drawing>
+          </mc:Choice>
+          <mc:Fallback>
+            <w:pict>
+              <v:shape w14:anchorId="710346AB" id="_x0000_s1027" type="#_x0000_t202" style="position:absolute;left:0;text-align:left;margin-left:572.45pt;margin-top:506.55pt;width:62pt;height:24.1pt;z-index:251663360;visibility:visible;mso-wrap-style:square;mso-width-percent:0;mso-height-percent:0;mso-wrap-distance-left:9pt;mso-wrap-distance-top:0;mso-wrap-distance-right:9pt;mso-wrap-distance-bottom:0;mso-position-horizontal:absolute;mso-position-horizontal-relative:text;mso-position-vertical:absolute;mso-position-vertical-relative:text;mso-width-percent:0;mso-height-percent:0;mso-width-relative:margin;mso-height-relative:margin;v-text-anchor:top" o:gfxdata="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" filled="f" stroked="f">
+                <v:textbox>
+                  <w:txbxContent>
+                    <w:p>
+                      <w:pPr>
+                        <w:pStyle w:val="NormalWeb"/>
+                        <w:spacing w:before="0" w:beforeAutospacing="0" w:after="0" w:afterAutospacing="0"/>
+                        <w:jc w:val="center"/>
+                      </w:pPr>
+                      <w:proofErr w:type="spellStart"/>
+                      <w:r>
+                        <w:rPr>
+                          <w:rFonts w:asciiTheme="minorHAnsi" w:hAnsi="Calibri" w:cstheme="minorBidi"/>
+                          <w:color w:val="000000" w:themeColor="text1"/>
+                          <w:kern w:val="24"/>
+                          <w:sz w:val="36"/>
+                          <w:szCs w:val="36"/>
+                        </w:rPr>
+                        <w:t>Benefits</w:t>
+                      </w:r>
+                      <w:proofErr w:type="spellEnd"/>
+                    </w:p>
+                  </w:txbxContent>
+                </v:textbox>
+              </v:shape>
+            </w:pict>
+          </mc:Fallback>
+        </mc:AlternateContent>
+      </w:r>
+      <w:proofErr w:type="spellStart"/>
+      <w:r>
+        <w:rPr>
+          <w:rFonts w:asciiTheme="minorHAnsi" w:hAnsiTheme="minorHAnsi" w:cstheme="minorHAnsi"/>
+          <w:b/>
+        </w:rPr>
+        <w:t>Git</w:t>
+      </w:r>
+      <w:proofErr w:type="spellEnd"/>
+      <w:r>
+        <w:rPr>
+          <w:rFonts w:asciiTheme="minorHAnsi" w:hAnsiTheme="minorHAnsi" w:cstheme="minorHAnsi"/>
+          <w:b/>
+        </w:rPr>
+        <w:t xml:space="preserve"> </w:t>
+      </w:r>
+      <w:proofErr w:type="spellStart"/>
+      <w:r>
+        <w:rPr>
+          <w:rFonts w:asciiTheme="minorHAnsi" w:hAnsiTheme="minorHAnsi" w:cstheme="minorHAnsi"/>
+          <w:b/>
+        </w:rPr>
+        <w:t>vs</w:t>
+      </w:r>
+      <w:proofErr w:type="spellEnd"/>
+      <w:r>
+        <w:rPr>
+          <w:rFonts w:asciiTheme="minorHAnsi" w:hAnsiTheme="minorHAnsi" w:cstheme="minorHAnsi"/>
+          <w:b/>
+        </w:rPr>
+        <w:t xml:space="preserve"> SVN</w:t>
+      </w:r>
+    </w:p>
+    <w:p>
+      <w:pPr>
+        <w:pStyle w:val="NormalWeb"/>
+        <w:jc w:val="center"/>
+        <w:rPr>
+          <w:rFonts w:asciiTheme="minorHAnsi" w:hAnsiTheme="minorHAnsi" w:cstheme="minorHAnsi"/>
+        </w:rPr>
+      </w:pPr>
+      <w:r>
+        <mc:AlternateContent>
+          <mc:Choice Requires="wps">
+            <w:drawing>
+              <wp:anchor distT="0" distB="0" distL="114300" distR="114300" simplePos="0" relativeHeight="251667456" behindDoc="0" locked="0" layoutInCell="1" allowOverlap="1" wp14:anchorId="161F6771" wp14:editId="4DD024D4">
+                <wp:simplePos x="0" y="0"/>
+                <wp:positionH relativeFrom="column">
+                  <wp:posOffset>4353896</wp:posOffset>
+                </wp:positionH>
+                <wp:positionV relativeFrom="paragraph">
+                  <wp:posOffset>281126</wp:posOffset>
+                </wp:positionV>
+                <wp:extent cx="482825" cy="307777"/>
+                <wp:effectExtent l="0" t="0" r="0" b="0"/>
+                <wp:wrapNone/>
+                <wp:docPr id="15" name="CaixaDeTexto 2"/>
+                <wp:cNvGraphicFramePr/>
+                <a:graphic xmlns:a="http://schemas.openxmlformats.org/drawingml/2006/main">
+                  <a:graphicData uri="http://schemas.microsoft.com/office/word/2010/wordprocessingShape">
+                    <wps:wsp>
+                      <wps:cNvSpPr txBox="1"/>
+                      <wps:spPr>
+                        <a:xfrm>
+                          <a:off x="0" y="0"/>
+                          <a:ext cx="482825" cy="307777"/>
+                        </a:xfrm>
+                        <a:prstGeom prst="rect">
+                          <a:avLst/>
+                        </a:prstGeom>
+                        <a:noFill/>
+                      </wps:spPr>
+                      <wps:txbx>
+                        <w:txbxContent>
+                          <w:p>
+                            <w:pPr>
+                              <w:pStyle w:val="NormalWeb"/>
+                              <w:spacing w:before="0" w:beforeAutospacing="0" w:after="0" w:afterAutospacing="0"/>
+                              <w:jc w:val="center"/>
+                            </w:pPr>
+                            <w:r>
+                              <w:rPr>
+                                <w:rFonts w:asciiTheme="minorHAnsi" w:hAnsi="Calibri" w:cstheme="minorBidi"/>
+                                <w:color w:val="000000" w:themeColor="text1"/>
+                                <w:kern w:val="24"/>
+                                <w:sz w:val="36"/>
+                                <w:szCs w:val="36"/>
+                              </w:rPr>
+                              <w:t>GIT</w:t>
+                            </w:r>
+                          </w:p>
+                        </w:txbxContent>
+                      </wps:txbx>
+                      <wps:bodyPr wrap="none" rtlCol="0">
+                        <a:spAutoFit/>
+                      </wps:bodyPr>
+                    </wps:wsp>
+                  </a:graphicData>
+                </a:graphic>
+              </wp:anchor>
+            </w:drawing>
+          </mc:Choice>
+          <mc:Fallback>
+            <w:pict>
+              <v:shape w14:anchorId="161F6771" id="_x0000_s1028" type="#_x0000_t202" style="position:absolute;left:0;text-align:left;margin-left:342.85pt;margin-top:22.15pt;width:38pt;height:24.25pt;z-index:251667456;visibility:visible;mso-wrap-style:none;mso-wrap-distance-left:9pt;mso-wrap-distance-top:0;mso-wrap-distance-right:9pt;mso-wrap-distance-bottom:0;mso-position-horizontal:absolute;mso-position-horizontal-relative:text;mso-position-vertical:absolute;mso-position-vertical-relative:text;v-text-anchor:top" o:gfxdata="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" filled="f" stroked="f">
+                <v:textbox style="mso-fit-shape-to-text:t">
+                  <w:txbxContent>
+                    <w:p>
+                      <w:pPr>
+                        <w:pStyle w:val="NormalWeb"/>
+                        <w:spacing w:before="0" w:beforeAutospacing="0" w:after="0" w:afterAutospacing="0"/>
+                        <w:jc w:val="center"/>
+                      </w:pPr>
+                      <w:r>
+                        <w:rPr>
+                          <w:rFonts w:asciiTheme="minorHAnsi" w:hAnsi="Calibri" w:cstheme="minorBidi"/>
+                          <w:color w:val="000000" w:themeColor="text1"/>
+                          <w:kern w:val="24"/>
+                          <w:sz w:val="36"/>
+                          <w:szCs w:val="36"/>
+                        </w:rPr>
+                        <w:t>GIT</w:t>
+                      </w:r>
+                    </w:p>
+                  </w:txbxContent>
+                </v:textbox>
+              </v:shape>
+            </w:pict>
+          </mc:Fallback>
+        </mc:AlternateContent>
+      </w:r>
+      <w:r>
+        <w:rPr>
+          <w:rFonts w:asciiTheme="minorHAnsi" w:hAnsiTheme="minorHAnsi" w:cstheme="minorHAnsi"/>
+          <w:b/>
+        </w:rPr>
+        <mc:AlternateContent>
+          <mc:Choice Requires="wps">
+            <w:drawing>
+              <wp:anchor distT="0" distB="0" distL="114300" distR="114300" simplePos="0" relativeHeight="251665408" behindDoc="0" locked="0" layoutInCell="1" allowOverlap="1" wp14:anchorId="01720F85" wp14:editId="0FCA080F">
+                <wp:simplePos x="0" y="0"/>
+                <wp:positionH relativeFrom="margin">
+                  <wp:align>left</wp:align>
+                </wp:positionH>
+                <wp:positionV relativeFrom="paragraph">
+                  <wp:posOffset>324341</wp:posOffset>
+                </wp:positionV>
+                <wp:extent cx="1074333" cy="307777"/>
+                <wp:effectExtent l="0" t="0" r="0" b="0"/>
+                <wp:wrapNone/>
+                <wp:docPr id="14" name="CaixaDeTexto 2"/>
+                <wp:cNvGraphicFramePr/>
+                <a:graphic xmlns:a="http://schemas.openxmlformats.org/drawingml/2006/main">
+                  <a:graphicData uri="http://schemas.microsoft.com/office/word/2010/wordprocessingShape">
+                    <wps:wsp>
+                      <wps:cNvSpPr txBox="1"/>
+                      <wps:spPr>
+                        <a:xfrm>
+                          <a:off x="0" y="0"/>
+                          <a:ext cx="1074333" cy="307777"/>
+                        </a:xfrm>
+                        <a:prstGeom prst="rect">
+                          <a:avLst/>
+                        </a:prstGeom>
+                        <a:noFill/>
+                      </wps:spPr>
+                      <wps:txbx>
+                        <w:txbxContent>
+                          <w:p>
+                            <w:pPr>
+                              <w:pStyle w:val="NormalWeb"/>
+                              <w:spacing w:before="0" w:beforeAutospacing="0" w:after="0" w:afterAutospacing="0"/>
+                              <w:jc w:val="center"/>
+                            </w:pPr>
+                            <w:r>
+                              <w:rPr>
+                                <w:rFonts w:asciiTheme="minorHAnsi" w:hAnsi="Calibri" w:cstheme="minorBidi"/>
+                                <w:color w:val="000000" w:themeColor="text1"/>
+                                <w:kern w:val="24"/>
+                                <w:sz w:val="36"/>
+                                <w:szCs w:val="36"/>
+                              </w:rPr>
+                              <w:t>CVS / SVN</w:t>
+                            </w:r>
+                          </w:p>
+                        </w:txbxContent>
+                      </wps:txbx>
+                      <wps:bodyPr wrap="none" rtlCol="0">
+                        <a:spAutoFit/>
+                      </wps:bodyPr>
+                    </wps:wsp>
+                  </a:graphicData>
+                </a:graphic>
+              </wp:anchor>
+            </w:drawing>
+          </mc:Choice>
+          <mc:Fallback>
+            <w:pict>
+              <v:shape w14:anchorId="01720F85" id="_x0000_s1029" type="#_x0000_t202" style="position:absolute;left:0;text-align:left;margin-left:0;margin-top:25.55pt;width:84.6pt;height:24.25pt;z-index:251665408;visibility:visible;mso-wrap-style:none;mso-wrap-distance-left:9pt;mso-wrap-distance-top:0;mso-wrap-distance-right:9pt;mso-wrap-distance-bottom:0;mso-position-horizontal:left;mso-position-horizontal-relative:margin;mso-position-vertical:absolute;mso-position-vertical-relative:text;v-text-anchor:top" o:gfxdata="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" filled="f" stroked="f">
+                <v:textbox style="mso-fit-shape-to-text:t">
+                  <w:txbxContent>
+                    <w:p>
+                      <w:pPr>
+                        <w:pStyle w:val="NormalWeb"/>
+                        <w:spacing w:before="0" w:beforeAutospacing="0" w:after="0" w:afterAutospacing="0"/>
+                        <w:jc w:val="center"/>
+                      </w:pPr>
+                      <w:r>
+                        <w:rPr>
+                          <w:rFonts w:asciiTheme="minorHAnsi" w:hAnsi="Calibri" w:cstheme="minorBidi"/>
+                          <w:color w:val="000000" w:themeColor="text1"/>
+                          <w:kern w:val="24"/>
+                          <w:sz w:val="36"/>
+                          <w:szCs w:val="36"/>
+                        </w:rPr>
+                        <w:t>CVS / SVN</w:t>
+                      </w:r>
+                    </w:p>
+                  </w:txbxContent>
+                </v:textbox>
+                <w10:wrap anchorx="margin"/>
+              </v:shape>
+            </w:pict>
+          </mc:Fallback>
+        </mc:AlternateContent>
+      </w:r>
+    </w:p>
+    <w:p>
+      <w:pPr>
+        <w:pStyle w:val="NormalWeb"/>
+      </w:pPr>
+    </w:p>
+    <w:p>
+      <w:r>
+        <w:drawing>
+          <wp:anchor distT="0" distB="0" distL="114300" distR="114300" simplePos="0" relativeHeight="251668480" behindDoc="0" locked="0" layoutInCell="1" allowOverlap="1" wp14:anchorId="3A6F7ADE" wp14:editId="0F175988">
+            <wp:simplePos x="0" y="0"/>
+            <wp:positionH relativeFrom="column">
+              <wp:posOffset>3129496</wp:posOffset>
+            </wp:positionH>
+            <wp:positionV relativeFrom="paragraph">
+              <wp:posOffset>1905</wp:posOffset>
+            </wp:positionV>
+            <wp:extent cx="2924950" cy="2837816"/>
+            <wp:effectExtent l="0" t="0" r="8890" b="635"/>
+            <wp:wrapNone/>
+            <wp:docPr id="16" name="Picture 4" descr="http://git-scm.com/figures/18333fig0103-tn.png"/>
+            <wp:cNvGraphicFramePr>
+              <a:graphicFrameLocks xmlns:a="http://schemas.openxmlformats.org/drawingml/2006/main" noChangeAspect="1"/>
+            </wp:cNvGraphicFramePr>
+            <a:graphic xmlns:a="http://schemas.openxmlformats.org/drawingml/2006/main">
+              <a:graphicData uri="http://schemas.openxmlformats.org/drawingml/2006/picture">
+                <pic:pic xmlns:pic="http://schemas.openxmlformats.org/drawingml/2006/picture">
+                  <pic:nvPicPr>
+                    <pic:cNvPr id="12" name="Picture 4" descr="http://git-scm.com/figures/18333fig0103-tn.png"/>
+                    <pic:cNvPicPr>
+                      <a:picLocks noChangeAspect="1" noChangeArrowheads="1"/>
+                    </pic:cNvPicPr>
+                  </pic:nvPicPr>
+                  <pic:blipFill>
+                    <a:blip r:embed="rId14">
+                      <a:extLst>
+                        <a:ext uri="{28A0092B-C50C-407E-A947-70E740481C1C}">
+                          <a14:useLocalDpi xmlns:a14="http://schemas.microsoft.com/office/drawing/2010/main" val="0"/>
+                        </a:ext>
+                      </a:extLst>
+                    </a:blip>
+                    <a:srcRect/>
+                    <a:stretch>
+                      <a:fillRect/>
+                    </a:stretch>
+                  </pic:blipFill>
+                  <pic:spPr bwMode="auto">
+                    <a:xfrm>
+                      <a:off x="0" y="0"/>
+                      <a:ext cx="2924950" cy="2837816"/>
+                    </a:xfrm>
+                    <a:prstGeom prst="rect">
+                      <a:avLst/>
+                    </a:prstGeom>
+                    <a:noFill/>
+                    <a:extLst>
+                      <a:ext uri="{909E8E84-426E-40DD-AFC4-6F175D3DCCD1}">
+                        <a14:hiddenFill xmlns:a14="http://schemas.microsoft.com/office/drawing/2010/main">
+                          <a:solidFill>
+                            <a:srgbClr val="FFFFFF"/>
+                          </a:solidFill>
+                        </a14:hiddenFill>
+                      </a:ext>
+                    </a:extLst>
+                  </pic:spPr>
+                </pic:pic>
+              </a:graphicData>
+            </a:graphic>
+          </wp:anchor>
+        </w:drawing>
+      </w:r>
+    </w:p>
+    <w:p/>
+    <w:p/>
+    <w:p/>
+    <w:p/>
+    <w:p/>
+    <w:p/>
+    <w:p/>
+    <w:p/>
+    <w:p/>
+    <w:p/>
+    <w:p/>
+    <w:p/>
+    <w:p/>
+    <w:p>
+      <w:r>
+        <w:lastRenderedPageBreak/>
+        <w:t xml:space="preserve">A maior parte das operações no </w:t>
+      </w:r>
+      <w:proofErr w:type="spellStart"/>
+      <w:r>
+        <w:t>Git</w:t>
+      </w:r>
+      <w:proofErr w:type="spellEnd"/>
+      <w:r>
+        <w:t xml:space="preserve"> precisam apenas de recursos e arquivos locais para operar — geralmente nenhuma outra informação é necessária de outro computador na sua rede. Se você está acostumado a um CVCS onde a maior parte das operações possui latência por conta de comunicação com a rede, esse aspecto do </w:t>
+      </w:r>
+      <w:proofErr w:type="spellStart"/>
+      <w:r>
+        <w:t>Git</w:t>
+      </w:r>
+      <w:proofErr w:type="spellEnd"/>
+      <w:r>
+        <w:t xml:space="preserve"> fará com que você pense que os deuses da velocidade abençoaram o </w:t>
+      </w:r>
+      <w:proofErr w:type="spellStart"/>
+      <w:r>
+        <w:t>Git</w:t>
+      </w:r>
+      <w:proofErr w:type="spellEnd"/>
+      <w:r>
+        <w:t xml:space="preserve"> com poderes sobrenaturais. Uma vez que você tem todo o histórico do projeto no seu disco local, a maior parte das operações parece ser quase instantânea.</w:t>
+      </w:r>
+    </w:p>
+    <w:p>
+      <w:r>
+        <w:t>Assim, você pode executar todas as operações – enviar alterações, mesclar – localmente, sem a necessidade de conexão. Se você está num avião, por exemplo, você ainda assim pode controlar e gerenciar as versões dos seus arquivos.</w:t>
+      </w:r>
+    </w:p>
+    <w:p>
+      <w:r>
+        <w:t>Com o projeto inteiro na sua máquina, você contém um backup atualizado do projeto na máquina de todo o time de desenvolvimento, assim, você não irá perder caso o servidor caia, diferentemente do que ocorreria no uso do SVN.</w:t>
+      </w:r>
+    </w:p>
+    <w:p>
+      <w:r>
+        <w:t xml:space="preserve">Por ser distribuído, você </w:t>
+      </w:r>
+      <w:proofErr w:type="spellStart"/>
+      <w:r>
+        <w:t>nao</w:t>
+      </w:r>
+      <w:proofErr w:type="spellEnd"/>
+      <w:r>
+        <w:t xml:space="preserve"> precisa dar permiss</w:t>
+      </w:r>
+      <w:r>
+        <w:t xml:space="preserve">ão pra que outras pessoas tenham acesso ao seu </w:t>
+      </w:r>
+      <w:proofErr w:type="spellStart"/>
+      <w:r>
+        <w:t>commit</w:t>
+      </w:r>
+      <w:proofErr w:type="spellEnd"/>
+      <w:r>
+        <w:t xml:space="preserve"> e assim possam usar as funções do versionamento, você simplesmente escolhe o </w:t>
+      </w:r>
+      <w:proofErr w:type="spellStart"/>
+      <w:r>
+        <w:t>commit</w:t>
+      </w:r>
+      <w:proofErr w:type="spellEnd"/>
+      <w:r>
+        <w:t xml:space="preserve"> que você quer na hora que você quer. Diferentemente do SVN, que precisa fornecer permissão aos usuários, para permitir os </w:t>
+      </w:r>
+      <w:proofErr w:type="spellStart"/>
+      <w:r>
+        <w:t>checkins</w:t>
+      </w:r>
+      <w:proofErr w:type="spellEnd"/>
+      <w:r>
+        <w:t xml:space="preserve"> diários.</w:t>
+      </w:r>
+    </w:p>
+    <w:p>
+      <w:proofErr w:type="spellStart"/>
+      <w:r>
+        <w:t>Branches</w:t>
+      </w:r>
+      <w:proofErr w:type="spellEnd"/>
+      <w:r>
+        <w:t xml:space="preserve"> no SVN ficam localizadas em pastas no servidor, enquanto que no </w:t>
+      </w:r>
+      <w:proofErr w:type="spellStart"/>
+      <w:r>
+        <w:t>git</w:t>
+      </w:r>
+      <w:proofErr w:type="spellEnd"/>
+      <w:r>
+        <w:t xml:space="preserve"> ele é apenas um ponteiro, que pode estar armazenado localmente, para algum </w:t>
+      </w:r>
+      <w:proofErr w:type="spellStart"/>
+      <w:r>
+        <w:t>commit</w:t>
+      </w:r>
+      <w:proofErr w:type="spellEnd"/>
+      <w:r>
+        <w:t xml:space="preserve"> que nós enviamos.</w:t>
+      </w:r>
+    </w:p>
+    <w:p>
+      <w:pPr>
+        <w:jc w:val="center"/>
+        <w:rPr>
+          <w:b/>
+        </w:rPr>
+      </w:pPr>
+    </w:p>
+    <w:p>
+      <w:pPr>
+        <w:jc w:val="center"/>
+        <w:rPr>
+          <w:b/>
+        </w:rPr>
+      </w:pPr>
+      <w:r>
+        <w:rPr>
+          <w:b/>
+        </w:rPr>
+        <w:t xml:space="preserve">Trabalhando com </w:t>
+      </w:r>
+      <w:proofErr w:type="spellStart"/>
+      <w:r>
+        <w:rPr>
+          <w:b/>
+        </w:rPr>
+        <w:t>branches</w:t>
+      </w:r>
+      <w:proofErr w:type="spellEnd"/>
+    </w:p>
+    <w:p/>
+    <w:p>
+      <w:bookmarkStart w:id="0" w:name="_GoBack"/>
+      <w:r>
+        <w:rPr>
+          <w:noProof/>
+          <w:lang w:eastAsia="pt-BR"/>
+        </w:rPr>
+        <w:drawing>
+          <wp:inline distT="0" distB="0" distL="0" distR="0">
+            <wp:extent cx="5391785" cy="1819910"/>
+            <wp:effectExtent l="0" t="0" r="0" b="8890"/>
+            <wp:docPr id="17" name="Imagem 17"/>
+            <wp:cNvGraphicFramePr>
+              <a:graphicFrameLocks xmlns:a="http://schemas.openxmlformats.org/drawingml/2006/main" noChangeAspect="1"/>
+            </wp:cNvGraphicFramePr>
+            <a:graphic xmlns:a="http://schemas.openxmlformats.org/drawingml/2006/main">
+              <a:graphicData uri="http://schemas.openxmlformats.org/drawingml/2006/picture">
+                <pic:pic xmlns:pic="http://schemas.openxmlformats.org/drawingml/2006/picture">
+                  <pic:nvPicPr>
+                    <pic:cNvPr id="0" name="Picture 9"/>
+                    <pic:cNvPicPr>
+                      <a:picLocks noChangeAspect="1" noChangeArrowheads="1"/>
+                    </pic:cNvPicPr>
+                  </pic:nvPicPr>
+                  <pic:blipFill>
+                    <a:blip r:embed="rId15">
+                      <a:extLst>
+                        <a:ext uri="{28A0092B-C50C-407E-A947-70E740481C1C}">
+                          <a14:useLocalDpi xmlns:a14="http://schemas.microsoft.com/office/drawing/2010/main" val="0"/>
+                        </a:ext>
+                      </a:extLst>
+                    </a:blip>
+                    <a:srcRect/>
+                    <a:stretch>
+                      <a:fillRect/>
+                    </a:stretch>
+                  </pic:blipFill>
+                  <pic:spPr bwMode="auto">
+                    <a:xfrm>
+                      <a:off x="0" y="0"/>
+                      <a:ext cx="5391785" cy="1819910"/>
+                    </a:xfrm>
+                    <a:prstGeom prst="rect">
+                      <a:avLst/>
+                    </a:prstGeom>
+                    <a:noFill/>
+                    <a:ln>
+                      <a:noFill/>
+                    </a:ln>
+                  </pic:spPr>
+                </pic:pic>
+              </a:graphicData>
+            </a:graphic>
+          </wp:inline>
+        </w:drawing>
+      </w:r>
+      <w:bookmarkEnd w:id="0"/>
+    </w:p>
+    <w:p/>
+    <w:p/>
+    <w:p/>
     <w:p/>
     <w:sectPr>
       <w:pgSz w:w="11906" w:h="16838"/>
@@ -681,9 +2252,9 @@
 <file path=word/numbering.xml><?xml version="1.0" encoding="utf-8"?>
 <w:numbering xmlns:wpc="http://schemas.microsoft.com/office/word/2010/wordprocessingCanvas" xmlns:cx="http://schemas.microsoft.com/office/drawing/2014/chartex" xmlns:cx1="http://schemas.microsoft.com/office/drawing/2015/9/8/chartex" xmlns:cx2="http://schemas.microsoft.com/office/drawing/2015/10/21/chartex" xmlns:cx3="http://schemas.microsoft.com/office/drawing/2016/5/9/chartex" xmlns:cx4="http://schemas.microsoft.com/office/drawing/2016/5/10/chartex" xmlns:cx5="http://schemas.microsoft.com/office/drawing/2016/5/11/chartex" xmlns:mc="http://schemas.openxmlformats.org/markup-compatibility/2006" xmlns:o="urn:schemas-microsoft-com:office:office" xmlns:r="http://schemas.openxmlformats.org/officeDocument/2006/relationships" xmlns:m="http://schemas.openxmlformats.org/officeDocument/2006/math" xmlns:v="urn:schemas-microsoft-com:vml" xmlns:wp14="http://schemas.microsoft.com/office/word/2010/wordprocessingDrawing" xmlns:wp="http://schemas.openxmlformats.org/drawingml/2006/wordprocessingDrawing" xmlns:w10="urn:schemas-microsoft-com:office:word" xmlns:w="http://schemas.openxmlformats.org/wordprocessingml/2006/main" xmlns:w14="http://schemas.microsoft.com/office/word/2010/wordml" xmlns:w15="http://schemas.microsoft.com/office/word/2012/wordml" xmlns:w16se="http://schemas.microsoft.com/office/word/2015/wordml/symex" xmlns:wpg="http://schemas.microsoft.com/office/word/2010/wordprocessingGroup" xmlns:wpi="http://schemas.microsoft.com/office/word/2010/wordprocessingInk" xmlns:wne="http://schemas.microsoft.com/office/word/2006/wordml" xmlns:wps="http://schemas.microsoft.com/office/word/2010/wordprocessingShape" mc:Ignorable="w14 w15 w16se wp14">
   <w:abstractNum w:abstractNumId="0" w15:restartNumberingAfterBreak="0">
-    <w:nsid w:val="1CB163D0"/>
+    <w:nsid w:val="1A6C68DF"/>
     <w:multiLevelType w:val="hybridMultilevel"/>
-    <w:tmpl w:val="E7F2CA34"/>
+    <w:tmpl w:val="18967FCC"/>
     <w:lvl w:ilvl="0" w:tplc="04160001">
       <w:start w:val="1"/>
       <w:numFmt w:val="bullet"/>
@@ -794,9 +2365,9 @@
     </w:lvl>
   </w:abstractNum>
   <w:abstractNum w:abstractNumId="1" w15:restartNumberingAfterBreak="0">
-    <w:nsid w:val="2D1E0D60"/>
+    <w:nsid w:val="1CB163D0"/>
     <w:multiLevelType w:val="hybridMultilevel"/>
-    <w:tmpl w:val="785CEF36"/>
+    <w:tmpl w:val="E7F2CA34"/>
     <w:lvl w:ilvl="0" w:tplc="04160001">
       <w:start w:val="1"/>
       <w:numFmt w:val="bullet"/>
@@ -906,11 +2477,127 @@
       </w:rPr>
     </w:lvl>
   </w:abstractNum>
+  <w:abstractNum w:abstractNumId="2" w15:restartNumberingAfterBreak="0">
+    <w:nsid w:val="2D1E0D60"/>
+    <w:multiLevelType w:val="hybridMultilevel"/>
+    <w:tmpl w:val="785CEF36"/>
+    <w:lvl w:ilvl="0" w:tplc="04160001">
+      <w:start w:val="1"/>
+      <w:numFmt w:val="bullet"/>
+      <w:lvlText w:val=""/>
+      <w:lvlJc w:val="left"/>
+      <w:pPr>
+        <w:ind w:left="720" w:hanging="360"/>
+      </w:pPr>
+      <w:rPr>
+        <w:rFonts w:ascii="Symbol" w:hAnsi="Symbol" w:hint="default"/>
+      </w:rPr>
+    </w:lvl>
+    <w:lvl w:ilvl="1" w:tplc="04160003" w:tentative="1">
+      <w:start w:val="1"/>
+      <w:numFmt w:val="bullet"/>
+      <w:lvlText w:val="o"/>
+      <w:lvlJc w:val="left"/>
+      <w:pPr>
+        <w:ind w:left="1440" w:hanging="360"/>
+      </w:pPr>
+      <w:rPr>
+        <w:rFonts w:ascii="Courier New" w:hAnsi="Courier New" w:cs="Courier New" w:hint="default"/>
+      </w:rPr>
+    </w:lvl>
+    <w:lvl w:ilvl="2" w:tplc="04160005" w:tentative="1">
+      <w:start w:val="1"/>
+      <w:numFmt w:val="bullet"/>
+      <w:lvlText w:val=""/>
+      <w:lvlJc w:val="left"/>
+      <w:pPr>
+        <w:ind w:left="2160" w:hanging="360"/>
+      </w:pPr>
+      <w:rPr>
+        <w:rFonts w:ascii="Wingdings" w:hAnsi="Wingdings" w:hint="default"/>
+      </w:rPr>
+    </w:lvl>
+    <w:lvl w:ilvl="3" w:tplc="04160001" w:tentative="1">
+      <w:start w:val="1"/>
+      <w:numFmt w:val="bullet"/>
+      <w:lvlText w:val=""/>
+      <w:lvlJc w:val="left"/>
+      <w:pPr>
+        <w:ind w:left="2880" w:hanging="360"/>
+      </w:pPr>
+      <w:rPr>
+        <w:rFonts w:ascii="Symbol" w:hAnsi="Symbol" w:hint="default"/>
+      </w:rPr>
+    </w:lvl>
+    <w:lvl w:ilvl="4" w:tplc="04160003" w:tentative="1">
+      <w:start w:val="1"/>
+      <w:numFmt w:val="bullet"/>
+      <w:lvlText w:val="o"/>
+      <w:lvlJc w:val="left"/>
+      <w:pPr>
+        <w:ind w:left="3600" w:hanging="360"/>
+      </w:pPr>
+      <w:rPr>
+        <w:rFonts w:ascii="Courier New" w:hAnsi="Courier New" w:cs="Courier New" w:hint="default"/>
+      </w:rPr>
+    </w:lvl>
+    <w:lvl w:ilvl="5" w:tplc="04160005" w:tentative="1">
+      <w:start w:val="1"/>
+      <w:numFmt w:val="bullet"/>
+      <w:lvlText w:val=""/>
+      <w:lvlJc w:val="left"/>
+      <w:pPr>
+        <w:ind w:left="4320" w:hanging="360"/>
+      </w:pPr>
+      <w:rPr>
+        <w:rFonts w:ascii="Wingdings" w:hAnsi="Wingdings" w:hint="default"/>
+      </w:rPr>
+    </w:lvl>
+    <w:lvl w:ilvl="6" w:tplc="04160001" w:tentative="1">
+      <w:start w:val="1"/>
+      <w:numFmt w:val="bullet"/>
+      <w:lvlText w:val=""/>
+      <w:lvlJc w:val="left"/>
+      <w:pPr>
+        <w:ind w:left="5040" w:hanging="360"/>
+      </w:pPr>
+      <w:rPr>
+        <w:rFonts w:ascii="Symbol" w:hAnsi="Symbol" w:hint="default"/>
+      </w:rPr>
+    </w:lvl>
+    <w:lvl w:ilvl="7" w:tplc="04160003" w:tentative="1">
+      <w:start w:val="1"/>
+      <w:numFmt w:val="bullet"/>
+      <w:lvlText w:val="o"/>
+      <w:lvlJc w:val="left"/>
+      <w:pPr>
+        <w:ind w:left="5760" w:hanging="360"/>
+      </w:pPr>
+      <w:rPr>
+        <w:rFonts w:ascii="Courier New" w:hAnsi="Courier New" w:cs="Courier New" w:hint="default"/>
+      </w:rPr>
+    </w:lvl>
+    <w:lvl w:ilvl="8" w:tplc="04160005" w:tentative="1">
+      <w:start w:val="1"/>
+      <w:numFmt w:val="bullet"/>
+      <w:lvlText w:val=""/>
+      <w:lvlJc w:val="left"/>
+      <w:pPr>
+        <w:ind w:left="6480" w:hanging="360"/>
+      </w:pPr>
+      <w:rPr>
+        <w:rFonts w:ascii="Wingdings" w:hAnsi="Wingdings" w:hint="default"/>
+      </w:rPr>
+    </w:lvl>
+  </w:abstractNum>
   <w:num w:numId="1">
-    <w:abstractNumId w:val="0"/>
+    <w:abstractNumId w:val="1"/>
   </w:num>
   <w:num w:numId="2">
-    <w:abstractNumId w:val="1"/>
+    <w:abstractNumId w:val="2"/>
+  </w:num>
+  <w:num w:numId="3">
+    <w:abstractNumId w:val="0"/>
   </w:num>
 </w:numbering>
 </file>
@@ -1315,7 +3002,6 @@
   <w:style w:type="character" w:default="1" w:styleId="Fontepargpadro">
     <w:name w:val="Default Paragraph Font"/>
     <w:uiPriority w:val="1"/>
-    <w:semiHidden/>
     <w:unhideWhenUsed/>
   </w:style>
   <w:style w:type="table" w:default="1" w:styleId="Tabelanormal">
@@ -1349,6 +3035,23 @@
       <w:ind w:left="720"/>
       <w:contextualSpacing/>
     </w:pPr>
+  </w:style>
+  <w:style w:type="paragraph" w:styleId="NormalWeb">
+    <w:name w:val="Normal (Web)"/>
+    <w:basedOn w:val="Normal"/>
+    <w:uiPriority w:val="99"/>
+    <w:semiHidden/>
+    <w:unhideWhenUsed/>
+    <w:rsid w:val="00D50B17"/>
+    <w:pPr>
+      <w:spacing w:before="100" w:beforeAutospacing="1" w:after="100" w:afterAutospacing="1" w:line="240" w:lineRule="auto"/>
+    </w:pPr>
+    <w:rPr>
+      <w:rFonts w:ascii="Times New Roman" w:eastAsia="Times New Roman" w:hAnsi="Times New Roman" w:cs="Times New Roman"/>
+      <w:sz w:val="24"/>
+      <w:szCs w:val="24"/>
+      <w:lang w:eastAsia="pt-BR"/>
+    </w:rPr>
   </w:style>
 </w:styles>
 </file>

</xml_diff>

<commit_message>
Beginning the pratice part
</commit_message>
<xml_diff>
--- a/WorkshopGit.docx
+++ b/WorkshopGit.docx
@@ -613,13 +613,7 @@
       </w:r>
       <w:proofErr w:type="spellEnd"/>
       <w:r>
-        <w:t xml:space="preserve"> é um sistema de controle de versão distribuído, feito em 2005 pelo criador do Linux, </w:t>
-      </w:r>
-      <w:r>
-        <w:t>Linus Torvalds</w:t>
-      </w:r>
-      <w:r>
-        <w:t xml:space="preserve">, para saciar as necessidades que ele e sua equipe tinham na época em que desenvolviam o </w:t>
+        <w:t xml:space="preserve"> é um sistema de controle de versão distribuído, feito em 2005 pelo criador do Linux, Linus Torvalds, para saciar as necessidades que ele e sua equipe tinham na época em que desenvolviam o </w:t>
       </w:r>
       <w:proofErr w:type="spellStart"/>
       <w:r>
@@ -720,10 +714,7 @@
       </w:r>
       <w:proofErr w:type="spellEnd"/>
       <w:r>
-        <w:t>, etc.) tratam a informação que mantém como um conjunto de arquivos e as mudanças feitas a</w:t>
-      </w:r>
-      <w:r>
-        <w:t xml:space="preserve"> cada arquivo ao longo do tempo.</w:t>
+        <w:t>, etc.) tratam a informação que mantém como um conjunto de arquivos e as mudanças feitas a cada arquivo ao longo do tempo.</w:t>
       </w:r>
     </w:p>
     <w:p>
@@ -824,13 +815,7 @@
       </w:r>
       <w:proofErr w:type="spellEnd"/>
       <w:r>
-        <w:t xml:space="preserve">, é como se ele tirasse uma foto de todos os seus arquivos naquele momento e armazenasse uma referência para essa captura. Para ser eficiente, se nenhum arquivo foi alterado, a informação não é armazenada novamente </w:t>
-      </w:r>
-      <w:r>
-        <w:t>–</w:t>
-      </w:r>
-      <w:r>
-        <w:t xml:space="preserve"> apenas um link para o arquivo idêntico anterior que já foi armazenado.</w:t>
+        <w:t>, é como se ele tirasse uma foto de todos os seus arquivos naquele momento e armazenasse uma referência para essa captura. Para ser eficiente, se nenhum arquivo foi alterado, a informação não é armazenada novamente – apenas um link para o arquivo idêntico anterior que já foi armazenado.</w:t>
       </w:r>
     </w:p>
     <w:p>
@@ -1396,6 +1381,7 @@
       <w:r>
         <w:rPr>
           <w:rFonts w:asciiTheme="minorHAnsi" w:hAnsiTheme="minorHAnsi" w:cstheme="minorHAnsi"/>
+          <w:noProof/>
         </w:rPr>
         <mc:AlternateContent>
           <mc:Choice Requires="wps">
@@ -1499,6 +1485,7 @@
       <w:r>
         <w:rPr>
           <w:rFonts w:asciiTheme="minorHAnsi" w:hAnsiTheme="minorHAnsi" w:cstheme="minorHAnsi"/>
+          <w:noProof/>
         </w:rPr>
         <w:drawing>
           <wp:anchor distT="0" distB="0" distL="114300" distR="114300" simplePos="0" relativeHeight="251661312" behindDoc="0" locked="0" layoutInCell="1" allowOverlap="1" wp14:anchorId="7D416903" wp14:editId="5D43160F">
@@ -1564,6 +1551,7 @@
       <w:r>
         <w:rPr>
           <w:rFonts w:asciiTheme="minorHAnsi" w:hAnsiTheme="minorHAnsi" w:cstheme="minorHAnsi"/>
+          <w:noProof/>
         </w:rPr>
         <w:drawing>
           <wp:anchor distT="0" distB="0" distL="114300" distR="114300" simplePos="0" relativeHeight="251662336" behindDoc="0" locked="0" layoutInCell="1" allowOverlap="1" wp14:anchorId="2E7BDC51" wp14:editId="71B21902">
@@ -1629,6 +1617,7 @@
       <w:r>
         <w:rPr>
           <w:rFonts w:asciiTheme="minorHAnsi" w:hAnsiTheme="minorHAnsi" w:cstheme="minorHAnsi"/>
+          <w:noProof/>
         </w:rPr>
         <mc:AlternateContent>
           <mc:Choice Requires="wps">
@@ -1771,6 +1760,9 @@
         </w:rPr>
       </w:pPr>
       <w:r>
+        <w:rPr>
+          <w:noProof/>
+        </w:rPr>
         <mc:AlternateContent>
           <mc:Choice Requires="wps">
             <w:drawing>
@@ -1864,6 +1856,7 @@
         <w:rPr>
           <w:rFonts w:asciiTheme="minorHAnsi" w:hAnsiTheme="minorHAnsi" w:cstheme="minorHAnsi"/>
           <w:b/>
+          <w:noProof/>
         </w:rPr>
         <mc:AlternateContent>
           <mc:Choice Requires="wps">
@@ -1963,6 +1956,10 @@
     </w:p>
     <w:p>
       <w:r>
+        <w:rPr>
+          <w:noProof/>
+          <w:lang w:eastAsia="pt-BR"/>
+        </w:rPr>
         <w:drawing>
           <wp:anchor distT="0" distB="0" distL="114300" distR="114300" simplePos="0" relativeHeight="251668480" behindDoc="0" locked="0" layoutInCell="1" allowOverlap="1" wp14:anchorId="3A6F7ADE" wp14:editId="0F175988">
             <wp:simplePos x="0" y="0"/>
@@ -2161,80 +2158,83 @@
           <w:b/>
         </w:rPr>
       </w:pPr>
+      <w:proofErr w:type="spellStart"/>
       <w:r>
         <w:rPr>
           <w:b/>
         </w:rPr>
-        <w:t xml:space="preserve">Trabalhando com </w:t>
-      </w:r>
-      <w:proofErr w:type="spellStart"/>
+        <w:t>Git</w:t>
+      </w:r>
+      <w:proofErr w:type="spellEnd"/>
       <w:r>
         <w:rPr>
           <w:b/>
         </w:rPr>
-        <w:t>branches</w:t>
-      </w:r>
-      <w:proofErr w:type="spellEnd"/>
+        <w:t xml:space="preserve"> na prática</w:t>
+      </w:r>
+    </w:p>
+    <w:p>
+      <w:r>
+        <w:t xml:space="preserve">O </w:t>
+      </w:r>
+      <w:proofErr w:type="spellStart"/>
+      <w:r>
+        <w:t>git</w:t>
+      </w:r>
+      <w:proofErr w:type="spellEnd"/>
+      <w:r>
+        <w:t xml:space="preserve"> é um programa, e ele pode ser instalado neste link </w:t>
+      </w:r>
+      <w:hyperlink r:id="rId15" w:history="1">
+        <w:r>
+          <w:rPr>
+            <w:rStyle w:val="Hyperlink"/>
+          </w:rPr>
+          <w:t>https://git-scm.com/</w:t>
+        </w:r>
+      </w:hyperlink>
+      <w:r>
+        <w:t xml:space="preserve">. Você irá realizar o download e os passos para concluir a instalação são simples e fáceis de se seguir. Junto do </w:t>
+      </w:r>
+      <w:proofErr w:type="spellStart"/>
+      <w:r>
+        <w:t>git</w:t>
+      </w:r>
+      <w:proofErr w:type="spellEnd"/>
+      <w:r>
+        <w:t xml:space="preserve">, iremos usar o GitHub como nosso repositório remoto. O GitHub é uma rede de colaboração com uma grande comunidade de desenvolvedores. Muitos projetos grandes são mantidos lá, como </w:t>
+      </w:r>
+      <w:proofErr w:type="spellStart"/>
+      <w:r>
+        <w:t>AngularJS</w:t>
+      </w:r>
+      <w:proofErr w:type="spellEnd"/>
+      <w:r>
+        <w:t xml:space="preserve">, </w:t>
+      </w:r>
+      <w:proofErr w:type="spellStart"/>
+      <w:r>
+        <w:t>JQuery</w:t>
+      </w:r>
+      <w:proofErr w:type="spellEnd"/>
+      <w:r>
+        <w:t xml:space="preserve"> e etc.</w:t>
+      </w:r>
+    </w:p>
+    <w:p>
+      <w:pPr>
+        <w:rPr>
+          <w:u w:val="single"/>
+        </w:rPr>
+      </w:pPr>
+      <w:r>
+        <w:t>Pra começarmos, devemos acessar o link e criarmos nossa conta:</w:t>
+      </w:r>
+      <w:bookmarkStart w:id="0" w:name="_GoBack"/>
+      <w:bookmarkEnd w:id="0"/>
     </w:p>
     <w:p/>
-    <w:p>
-      <w:bookmarkStart w:id="0" w:name="_GoBack"/>
-      <w:r>
-        <w:rPr>
-          <w:noProof/>
-          <w:lang w:eastAsia="pt-BR"/>
-        </w:rPr>
-        <w:drawing>
-          <wp:inline distT="0" distB="0" distL="0" distR="0">
-            <wp:extent cx="5391785" cy="1819910"/>
-            <wp:effectExtent l="0" t="0" r="0" b="8890"/>
-            <wp:docPr id="17" name="Imagem 17"/>
-            <wp:cNvGraphicFramePr>
-              <a:graphicFrameLocks xmlns:a="http://schemas.openxmlformats.org/drawingml/2006/main" noChangeAspect="1"/>
-            </wp:cNvGraphicFramePr>
-            <a:graphic xmlns:a="http://schemas.openxmlformats.org/drawingml/2006/main">
-              <a:graphicData uri="http://schemas.openxmlformats.org/drawingml/2006/picture">
-                <pic:pic xmlns:pic="http://schemas.openxmlformats.org/drawingml/2006/picture">
-                  <pic:nvPicPr>
-                    <pic:cNvPr id="0" name="Picture 9"/>
-                    <pic:cNvPicPr>
-                      <a:picLocks noChangeAspect="1" noChangeArrowheads="1"/>
-                    </pic:cNvPicPr>
-                  </pic:nvPicPr>
-                  <pic:blipFill>
-                    <a:blip r:embed="rId15">
-                      <a:extLst>
-                        <a:ext uri="{28A0092B-C50C-407E-A947-70E740481C1C}">
-                          <a14:useLocalDpi xmlns:a14="http://schemas.microsoft.com/office/drawing/2010/main" val="0"/>
-                        </a:ext>
-                      </a:extLst>
-                    </a:blip>
-                    <a:srcRect/>
-                    <a:stretch>
-                      <a:fillRect/>
-                    </a:stretch>
-                  </pic:blipFill>
-                  <pic:spPr bwMode="auto">
-                    <a:xfrm>
-                      <a:off x="0" y="0"/>
-                      <a:ext cx="5391785" cy="1819910"/>
-                    </a:xfrm>
-                    <a:prstGeom prst="rect">
-                      <a:avLst/>
-                    </a:prstGeom>
-                    <a:noFill/>
-                    <a:ln>
-                      <a:noFill/>
-                    </a:ln>
-                  </pic:spPr>
-                </pic:pic>
-              </a:graphicData>
-            </a:graphic>
-          </wp:inline>
-        </w:drawing>
-      </w:r>
-      <w:bookmarkEnd w:id="0"/>
-    </w:p>
+    <w:p/>
     <w:p/>
     <w:p/>
     <w:p/>
@@ -3002,6 +3002,7 @@
   <w:style w:type="character" w:default="1" w:styleId="Fontepargpadro">
     <w:name w:val="Default Paragraph Font"/>
     <w:uiPriority w:val="1"/>
+    <w:semiHidden/>
     <w:unhideWhenUsed/>
   </w:style>
   <w:style w:type="table" w:default="1" w:styleId="Tabelanormal">
@@ -3051,6 +3052,17 @@
       <w:sz w:val="24"/>
       <w:szCs w:val="24"/>
       <w:lang w:eastAsia="pt-BR"/>
+    </w:rPr>
+  </w:style>
+  <w:style w:type="character" w:styleId="Hyperlink">
+    <w:name w:val="Hyperlink"/>
+    <w:basedOn w:val="Fontepargpadro"/>
+    <w:uiPriority w:val="99"/>
+    <w:unhideWhenUsed/>
+    <w:rsid w:val="00733E5A"/>
+    <w:rPr>
+      <w:color w:val="0563C1" w:themeColor="hyperlink"/>
+      <w:u w:val="single"/>
     </w:rPr>
   </w:style>
 </w:styles>

</xml_diff>